<commit_message>
Aggiornamento Samuele 14.04.2022 v1
</commit_message>
<xml_diff>
--- a/3_Documentazione (word e pdf)/Documentazione - VideoProcessingCluster.docx
+++ b/3_Documentazione (word e pdf)/Documentazione - VideoProcessingCluster.docx
@@ -2848,8 +2848,6 @@
         </w:rPr>
         <w:fldChar w:fldCharType="end"/>
       </w:r>
-      <w:bookmarkStart w:id="0" w:name="_GoBack"/>
-      <w:bookmarkEnd w:id="0"/>
     </w:p>
     <w:p>
       <w:pPr>
@@ -2864,7 +2862,7 @@
         </w:rPr>
         <w:br w:type="page"/>
       </w:r>
-      <w:bookmarkStart w:id="1" w:name="_Toc99619393"/>
+      <w:bookmarkStart w:id="0" w:name="_Toc99619393"/>
       <w:r>
         <w:rPr>
           <w:lang w:val="it-IT"/>
@@ -2872,59 +2870,59 @@
         <w:lastRenderedPageBreak/>
         <w:t>Introduzione</w:t>
       </w:r>
+      <w:bookmarkEnd w:id="0"/>
+    </w:p>
+    <w:p>
+      <w:pPr>
+        <w:pStyle w:val="Titolo2"/>
+      </w:pPr>
+      <w:bookmarkStart w:id="1" w:name="_Toc99619394"/>
+      <w:r>
+        <w:t>Informazioni sul progetto</w:t>
+      </w:r>
       <w:bookmarkEnd w:id="1"/>
     </w:p>
     <w:p>
       <w:pPr>
+        <w:rPr>
+          <w:lang w:val="it-IT"/>
+        </w:rPr>
+      </w:pPr>
+      <w:r>
+        <w:rPr>
+          <w:lang w:val="it-IT"/>
+        </w:rPr>
+        <w:t>Questo progetto è supervisionato dal docente Geo Petrini e sviluppato dagli allievi: Samuele Abbà, Damian Campesi e Gioele Cavallo.</w:t>
+      </w:r>
+    </w:p>
+    <w:p>
+      <w:pPr>
+        <w:rPr>
+          <w:lang w:val="it-IT"/>
+        </w:rPr>
+      </w:pPr>
+      <w:r>
+        <w:rPr>
+          <w:lang w:val="it-IT"/>
+        </w:rPr>
+        <w:t>Il progetto è svolto nella scuola SAMT di Canobbio nelle ore adibite per i progetti dal 27.01.2022 al 05.05.2022</w:t>
+      </w:r>
+      <w:r>
+        <w:rPr>
+          <w:lang w:val="it-IT"/>
+        </w:rPr>
+        <w:t>.</w:t>
+      </w:r>
+    </w:p>
+    <w:p>
+      <w:pPr>
         <w:pStyle w:val="Titolo2"/>
       </w:pPr>
-      <w:bookmarkStart w:id="2" w:name="_Toc99619394"/>
-      <w:r>
-        <w:t>Informazioni sul progetto</w:t>
+      <w:bookmarkStart w:id="2" w:name="_Toc99619395"/>
+      <w:r>
+        <w:t>Abstract</w:t>
       </w:r>
       <w:bookmarkEnd w:id="2"/>
-    </w:p>
-    <w:p>
-      <w:pPr>
-        <w:rPr>
-          <w:lang w:val="it-IT"/>
-        </w:rPr>
-      </w:pPr>
-      <w:r>
-        <w:rPr>
-          <w:lang w:val="it-IT"/>
-        </w:rPr>
-        <w:t>Questo progetto è supervisionato dal docente Geo Petrini e sviluppato dagli allievi: Samuele Abbà, Damian Campesi e Gioele Cavallo.</w:t>
-      </w:r>
-    </w:p>
-    <w:p>
-      <w:pPr>
-        <w:rPr>
-          <w:lang w:val="it-IT"/>
-        </w:rPr>
-      </w:pPr>
-      <w:r>
-        <w:rPr>
-          <w:lang w:val="it-IT"/>
-        </w:rPr>
-        <w:t>Il progetto è svolto nella scuola SAMT di Canobbio nelle ore adibite per i progetti dal 27.01.2022 al 05.05.2022</w:t>
-      </w:r>
-      <w:r>
-        <w:rPr>
-          <w:lang w:val="it-IT"/>
-        </w:rPr>
-        <w:t>.</w:t>
-      </w:r>
-    </w:p>
-    <w:p>
-      <w:pPr>
-        <w:pStyle w:val="Titolo2"/>
-      </w:pPr>
-      <w:bookmarkStart w:id="3" w:name="_Toc99619395"/>
-      <w:r>
-        <w:t>Abstract</w:t>
-      </w:r>
-      <w:bookmarkEnd w:id="3"/>
     </w:p>
     <w:p>
       <w:pPr>
@@ -2939,14 +2937,14 @@
           <w:iCs/>
         </w:rPr>
       </w:pPr>
-      <w:bookmarkStart w:id="4" w:name="_Toc99619396"/>
+      <w:bookmarkStart w:id="3" w:name="_Toc99619396"/>
       <w:r>
         <w:rPr>
           <w:iCs/>
         </w:rPr>
         <w:t>Situazione iniziale</w:t>
       </w:r>
-      <w:bookmarkEnd w:id="4"/>
+      <w:bookmarkEnd w:id="3"/>
     </w:p>
     <w:p>
       <w:pPr>
@@ -3008,19 +3006,19 @@
           <w:iCs/>
         </w:rPr>
       </w:pPr>
-      <w:bookmarkStart w:id="5" w:name="_Toc99619397"/>
+      <w:bookmarkStart w:id="4" w:name="_Toc99619397"/>
       <w:r>
         <w:rPr>
           <w:iCs/>
         </w:rPr>
         <w:t>Attuazione</w:t>
       </w:r>
-      <w:bookmarkStart w:id="6" w:name="OLE_LINK3"/>
-      <w:bookmarkStart w:id="7" w:name="OLE_LINK4"/>
-      <w:bookmarkEnd w:id="5"/>
-    </w:p>
+      <w:bookmarkStart w:id="5" w:name="OLE_LINK3"/>
+      <w:bookmarkStart w:id="6" w:name="OLE_LINK4"/>
+      <w:bookmarkEnd w:id="4"/>
+    </w:p>
+    <w:bookmarkEnd w:id="5"/>
     <w:bookmarkEnd w:id="6"/>
-    <w:bookmarkEnd w:id="7"/>
     <w:p>
       <w:pPr>
         <w:rPr>
@@ -3189,31 +3187,7 @@
           <w:szCs w:val="14"/>
           <w:lang w:val="it-IT"/>
         </w:rPr>
-        <w:t>la versione</w:t>
-      </w:r>
-      <w:r>
-        <w:rPr>
-          <w:iCs/>
-          <w:szCs w:val="14"/>
-          <w:lang w:val="it-IT"/>
-        </w:rPr>
-        <w:t xml:space="preserve"> del video</w:t>
-      </w:r>
-      <w:r>
-        <w:rPr>
-          <w:iCs/>
-          <w:szCs w:val="14"/>
-          <w:lang w:val="it-IT"/>
-        </w:rPr>
-        <w:t>: con motion vector o con solo frame I / B / P o tutti i frame I / B / P</w:t>
-      </w:r>
-      <w:r>
-        <w:rPr>
-          <w:iCs/>
-          <w:szCs w:val="14"/>
-          <w:lang w:val="it-IT"/>
-        </w:rPr>
-        <w:t>.</w:t>
+        <w:t>la versione del video: con motion vector o con solo frame I / B / P o tutti i frame I / B / P.</w:t>
       </w:r>
     </w:p>
     <w:p>
@@ -3228,14 +3202,14 @@
           <w:iCs/>
         </w:rPr>
       </w:pPr>
-      <w:bookmarkStart w:id="8" w:name="_Toc99619398"/>
+      <w:bookmarkStart w:id="7" w:name="_Toc99619398"/>
       <w:r>
         <w:rPr>
           <w:iCs/>
         </w:rPr>
         <w:t>Risultati</w:t>
       </w:r>
-      <w:bookmarkEnd w:id="8"/>
+      <w:bookmarkEnd w:id="7"/>
     </w:p>
     <w:p>
       <w:pPr>
@@ -3454,58 +3428,18 @@
           <w:szCs w:val="14"/>
           <w:lang w:val="it-IT"/>
         </w:rPr>
-        <w:t xml:space="preserve">caricare </w:t>
-      </w:r>
-      <w:r>
-        <w:rPr>
-          <w:iCs/>
-          <w:szCs w:val="14"/>
-          <w:lang w:val="it-IT"/>
-        </w:rPr>
-        <w:t>un</w:t>
-      </w:r>
-      <w:r>
-        <w:rPr>
-          <w:iCs/>
-          <w:szCs w:val="14"/>
-          <w:lang w:val="it-IT"/>
-        </w:rPr>
-        <w:t xml:space="preserve"> </w:t>
-      </w:r>
-      <w:r>
-        <w:rPr>
-          <w:iCs/>
-          <w:szCs w:val="14"/>
-          <w:lang w:val="it-IT"/>
-        </w:rPr>
-        <w:t>filmato</w:t>
-      </w:r>
-      <w:r>
-        <w:rPr>
-          <w:iCs/>
-          <w:szCs w:val="14"/>
-          <w:lang w:val="it-IT"/>
-        </w:rPr>
-        <w:t xml:space="preserve"> mp4 (di massimo 500MB) in un sito</w:t>
-      </w:r>
-      <w:r>
-        <w:rPr>
-          <w:iCs/>
-          <w:szCs w:val="14"/>
-          <w:lang w:val="it-IT"/>
-        </w:rPr>
-        <w:t xml:space="preserve"> ed ottenerne le statistiche con la possibilità di scaricarne delle informazioni, tutto ciò è gestito da un load balancer e due server che condividono la memoria.</w:t>
+        <w:t>caricare un filmato mp4 (di massimo 500MB) in un sito ed ottenerne le statistiche con la possibilità di scaricarne delle informazioni, tutto ciò è gestito da un load balancer e due server che condividono la memoria.</w:t>
       </w:r>
     </w:p>
     <w:p>
       <w:pPr>
         <w:pStyle w:val="Titolo2"/>
       </w:pPr>
-      <w:bookmarkStart w:id="9" w:name="_Toc99619399"/>
+      <w:bookmarkStart w:id="8" w:name="_Toc99619399"/>
       <w:r>
         <w:t>Scopo</w:t>
       </w:r>
-      <w:bookmarkEnd w:id="9"/>
+      <w:bookmarkEnd w:id="8"/>
     </w:p>
     <w:p>
       <w:pPr>
@@ -3683,7 +3617,7 @@
       <w:r>
         <w:br w:type="page"/>
       </w:r>
-      <w:bookmarkStart w:id="10" w:name="_Toc99619400"/>
+      <w:bookmarkStart w:id="9" w:name="_Toc99619400"/>
       <w:r>
         <w:rPr>
           <w:lang w:val="it-IT"/>
@@ -3691,97 +3625,97 @@
         <w:lastRenderedPageBreak/>
         <w:t>Analisi</w:t>
       </w:r>
+      <w:bookmarkEnd w:id="9"/>
+    </w:p>
+    <w:p>
+      <w:pPr>
+        <w:pStyle w:val="Titolo2"/>
+      </w:pPr>
+      <w:bookmarkStart w:id="10" w:name="_Toc99619401"/>
+      <w:r>
+        <w:t>Analisi del dominio</w:t>
+      </w:r>
       <w:bookmarkEnd w:id="10"/>
     </w:p>
     <w:p>
       <w:pPr>
+        <w:rPr>
+          <w:lang w:val="it-IT"/>
+        </w:rPr>
+      </w:pPr>
+      <w:r>
+        <w:rPr>
+          <w:lang w:val="it-IT"/>
+        </w:rPr>
+        <w:t>Per questo prog</w:t>
+      </w:r>
+      <w:r>
+        <w:rPr>
+          <w:lang w:val="it-IT"/>
+        </w:rPr>
+        <w:t xml:space="preserve">etto ci è stato chiesto di </w:t>
+      </w:r>
+      <w:r>
+        <w:rPr>
+          <w:lang w:val="it-IT"/>
+        </w:rPr>
+        <w:t>creare un sistema in cluster per l’elaborazione di filmati ed estrazione dei vari dat</w:t>
+      </w:r>
+      <w:r>
+        <w:rPr>
+          <w:lang w:val="it-IT"/>
+        </w:rPr>
+        <w:t>i</w:t>
+      </w:r>
+      <w:r>
+        <w:rPr>
+          <w:lang w:val="it-IT"/>
+        </w:rPr>
+        <w:t>.</w:t>
+      </w:r>
+      <w:r>
+        <w:rPr>
+          <w:lang w:val="it-IT"/>
+        </w:rPr>
+        <w:t xml:space="preserve"> Oggi per visualizzare le statistiche dei video bisogna passare attraverso molti programmi, ed è tutto meno che immediato. Con il cluster di server ci si assicura che il servizio sia sempre online e grazie alla GUI web il processo diventa user friendly ed intuitivo.</w:t>
+      </w:r>
+      <w:r>
+        <w:rPr>
+          <w:lang w:val="it-IT"/>
+        </w:rPr>
+        <w:t xml:space="preserve"> </w:t>
+      </w:r>
+      <w:r>
+        <w:rPr>
+          <w:lang w:val="it-IT"/>
+        </w:rPr>
+        <w:t>Con questo progetto sarà poi possibile visualizzare le statistiche e scaricare il video con i motion vector, solo i frame I/B/P o tutti le immagini che compongono il video in pochi click, senza dover utilizzare svariati programmi</w:t>
+      </w:r>
+      <w:r>
+        <w:rPr>
+          <w:lang w:val="it-IT"/>
+        </w:rPr>
+        <w:t>.</w:t>
+      </w:r>
+    </w:p>
+    <w:p>
+      <w:pPr>
         <w:pStyle w:val="Titolo2"/>
       </w:pPr>
-      <w:bookmarkStart w:id="11" w:name="_Toc99619401"/>
-      <w:r>
-        <w:t>Analisi del dominio</w:t>
+      <w:bookmarkStart w:id="11" w:name="_Toc99619402"/>
+      <w:r>
+        <w:t>Analisi e s</w:t>
+      </w:r>
+      <w:r>
+        <w:t>pecifica</w:t>
+      </w:r>
+      <w:r>
+        <w:t xml:space="preserve"> </w:t>
+      </w:r>
+      <w:r>
+        <w:t>dei requisiti</w:t>
       </w:r>
       <w:bookmarkEnd w:id="11"/>
-    </w:p>
-    <w:p>
-      <w:pPr>
-        <w:rPr>
-          <w:lang w:val="it-IT"/>
-        </w:rPr>
-      </w:pPr>
-      <w:r>
-        <w:rPr>
-          <w:lang w:val="it-IT"/>
-        </w:rPr>
-        <w:t>Per questo prog</w:t>
-      </w:r>
-      <w:r>
-        <w:rPr>
-          <w:lang w:val="it-IT"/>
-        </w:rPr>
-        <w:t xml:space="preserve">etto ci è stato chiesto di </w:t>
-      </w:r>
-      <w:r>
-        <w:rPr>
-          <w:lang w:val="it-IT"/>
-        </w:rPr>
-        <w:t>creare un sistema in cluster per l’elaborazione di filmati ed estrazione dei vari dat</w:t>
-      </w:r>
-      <w:r>
-        <w:rPr>
-          <w:lang w:val="it-IT"/>
-        </w:rPr>
-        <w:t>i</w:t>
-      </w:r>
-      <w:r>
-        <w:rPr>
-          <w:lang w:val="it-IT"/>
-        </w:rPr>
-        <w:t>.</w:t>
-      </w:r>
-      <w:r>
-        <w:rPr>
-          <w:lang w:val="it-IT"/>
-        </w:rPr>
-        <w:t xml:space="preserve"> Oggi per visualizzare le statistiche dei video bisogna passare attraverso molti programmi, ed è tutto meno che immediato. Con il cluster di server ci si assicura che il servizio sia sempre online e grazie alla GUI web il processo diventa user friendly ed intuitivo.</w:t>
-      </w:r>
-      <w:r>
-        <w:rPr>
-          <w:lang w:val="it-IT"/>
-        </w:rPr>
-        <w:t xml:space="preserve"> </w:t>
-      </w:r>
-      <w:r>
-        <w:rPr>
-          <w:lang w:val="it-IT"/>
-        </w:rPr>
-        <w:t>Con questo progetto sarà poi possibile visualizzare le statistiche e scaricare il video con i motion vector, solo i frame I/B/P o tutti le immagini che compongono il video in pochi click, senza dover utilizzare svariati programmi</w:t>
-      </w:r>
-      <w:r>
-        <w:rPr>
-          <w:lang w:val="it-IT"/>
-        </w:rPr>
-        <w:t>.</w:t>
-      </w:r>
-    </w:p>
-    <w:p>
-      <w:pPr>
-        <w:pStyle w:val="Titolo2"/>
-      </w:pPr>
-      <w:bookmarkStart w:id="12" w:name="_Toc99619402"/>
-      <w:r>
-        <w:t>Analisi e s</w:t>
-      </w:r>
-      <w:r>
-        <w:t>pecifica</w:t>
-      </w:r>
-      <w:r>
-        <w:t xml:space="preserve"> </w:t>
-      </w:r>
-      <w:r>
-        <w:t>dei requisiti</w:t>
-      </w:r>
-      <w:bookmarkEnd w:id="12"/>
     </w:p>
     <w:p>
       <w:pPr>
@@ -3795,14 +3729,14 @@
           <w:iCs/>
         </w:rPr>
       </w:pPr>
-      <w:bookmarkStart w:id="13" w:name="_Toc99619403"/>
+      <w:bookmarkStart w:id="12" w:name="_Toc99619403"/>
       <w:r>
         <w:rPr>
           <w:iCs/>
         </w:rPr>
         <w:t>Analisi</w:t>
       </w:r>
-      <w:bookmarkEnd w:id="13"/>
+      <w:bookmarkEnd w:id="12"/>
     </w:p>
     <w:p>
       <w:pPr>
@@ -3938,7 +3872,7 @@
           <w:iCs/>
         </w:rPr>
       </w:pPr>
-      <w:bookmarkStart w:id="14" w:name="_Toc99619404"/>
+      <w:bookmarkStart w:id="13" w:name="_Toc99619404"/>
       <w:r>
         <w:rPr>
           <w:iCs/>
@@ -3946,7 +3880,7 @@
         <w:lastRenderedPageBreak/>
         <w:t>specifica dei requisiti</w:t>
       </w:r>
-      <w:bookmarkEnd w:id="14"/>
+      <w:bookmarkEnd w:id="13"/>
     </w:p>
     <w:tbl>
       <w:tblPr>
@@ -7490,12 +7424,12 @@
       <w:r>
         <w:br w:type="page"/>
       </w:r>
-      <w:bookmarkStart w:id="15" w:name="_Toc99619405"/>
+      <w:bookmarkStart w:id="14" w:name="_Toc99619405"/>
       <w:r>
         <w:lastRenderedPageBreak/>
         <w:t>Use case</w:t>
       </w:r>
-      <w:bookmarkEnd w:id="15"/>
+      <w:bookmarkEnd w:id="14"/>
     </w:p>
     <w:p>
       <w:pPr>
@@ -7714,11 +7648,11 @@
       <w:pPr>
         <w:pStyle w:val="Titolo2"/>
       </w:pPr>
-      <w:bookmarkStart w:id="16" w:name="_Toc99619406"/>
+      <w:bookmarkStart w:id="15" w:name="_Toc99619406"/>
       <w:r>
         <w:t>Pianificazione</w:t>
       </w:r>
-      <w:bookmarkEnd w:id="16"/>
+      <w:bookmarkEnd w:id="15"/>
     </w:p>
     <w:p>
       <w:pPr>
@@ -7849,157 +7783,217 @@
       <w:pPr>
         <w:pStyle w:val="Titolo2"/>
       </w:pPr>
-      <w:bookmarkStart w:id="17" w:name="_Toc99619407"/>
+      <w:bookmarkStart w:id="16" w:name="_Toc99619407"/>
       <w:r>
         <w:lastRenderedPageBreak/>
         <w:t>Analisi dei mezzi</w:t>
       </w:r>
+      <w:bookmarkEnd w:id="16"/>
+    </w:p>
+    <w:p>
+      <w:pPr>
+        <w:rPr>
+          <w:lang w:val="it-IT"/>
+        </w:rPr>
+      </w:pPr>
+      <w:r>
+        <w:rPr>
+          <w:lang w:val="it-IT"/>
+        </w:rPr>
+        <w:t>Per questo progetto mi sarà fornito 1 PC della scuola</w:t>
+      </w:r>
+      <w:r>
+        <w:rPr>
+          <w:lang w:val="it-IT"/>
+        </w:rPr>
+        <w:t>, sul quale ci sarà un sistema operativo Windows10Pro</w:t>
+      </w:r>
+      <w:r>
+        <w:rPr>
+          <w:lang w:val="it-IT"/>
+        </w:rPr>
+        <w:t>.</w:t>
+      </w:r>
+    </w:p>
+    <w:p>
+      <w:pPr>
+        <w:pStyle w:val="Titolo3"/>
+      </w:pPr>
+      <w:bookmarkStart w:id="17" w:name="_Toc413411419"/>
+      <w:bookmarkStart w:id="18" w:name="_Toc99619408"/>
+      <w:r>
+        <w:t>Software</w:t>
+      </w:r>
       <w:bookmarkEnd w:id="17"/>
-    </w:p>
-    <w:p>
-      <w:pPr>
-        <w:rPr>
-          <w:lang w:val="it-IT"/>
-        </w:rPr>
-      </w:pPr>
-      <w:r>
-        <w:rPr>
-          <w:lang w:val="it-IT"/>
-        </w:rPr>
-        <w:t>Per questo progetto mi sarà fornito 1 PC della scuola</w:t>
-      </w:r>
-      <w:r>
-        <w:rPr>
-          <w:lang w:val="it-IT"/>
-        </w:rPr>
-        <w:t>, sul quale ci sarà un sistema operativo Windows10Pro</w:t>
-      </w:r>
+      <w:bookmarkEnd w:id="18"/>
+    </w:p>
+    <w:p>
+      <w:pPr>
+        <w:rPr>
+          <w:lang w:val="it-IT"/>
+        </w:rPr>
+      </w:pPr>
+      <w:r>
+        <w:rPr>
+          <w:lang w:val="it-IT"/>
+        </w:rPr>
+        <w:t>I software utilizzati per questo progetto sono Virtualbox per la creazione delle macchine virtuali Linux</w:t>
+      </w:r>
+      <w:r>
+        <w:rPr>
+          <w:lang w:val="it-IT"/>
+        </w:rPr>
+        <w:t xml:space="preserve">, </w:t>
+      </w:r>
+      <w:r>
+        <w:rPr>
+          <w:lang w:val="it-IT"/>
+        </w:rPr>
+        <w:t>HTML, CSS, PHP</w:t>
+      </w:r>
+      <w:r>
+        <w:rPr>
+          <w:lang w:val="it-IT"/>
+        </w:rPr>
+        <w:t>, JS</w:t>
+      </w:r>
+      <w:r>
+        <w:rPr>
+          <w:lang w:val="it-IT"/>
+        </w:rPr>
+        <w:t xml:space="preserve"> e apache per il sito applicativo, </w:t>
+      </w:r>
+      <w:r>
+        <w:rPr>
+          <w:lang w:val="it-IT"/>
+        </w:rPr>
+        <w:t>Memcached</w:t>
+      </w:r>
+      <w:r>
+        <w:rPr>
+          <w:lang w:val="it-IT"/>
+        </w:rPr>
+        <w:t xml:space="preserve"> per mettere i due server in cluster </w:t>
+      </w:r>
+      <w:r>
+        <w:rPr>
+          <w:lang w:val="it-IT"/>
+        </w:rPr>
+        <w:t xml:space="preserve">e </w:t>
+      </w:r>
+      <w:proofErr w:type="spellStart"/>
+      <w:r>
+        <w:rPr>
+          <w:lang w:val="it-IT"/>
+        </w:rPr>
+        <w:t>N</w:t>
+      </w:r>
+      <w:r>
+        <w:rPr>
+          <w:lang w:val="it-IT"/>
+        </w:rPr>
+        <w:t>ginx</w:t>
+      </w:r>
+      <w:proofErr w:type="spellEnd"/>
+      <w:r>
+        <w:rPr>
+          <w:lang w:val="it-IT"/>
+        </w:rPr>
+        <w:t xml:space="preserve"> </w:t>
+      </w:r>
+      <w:r>
+        <w:rPr>
+          <w:lang w:val="it-IT"/>
+        </w:rPr>
+        <w:t>per il lo</w:t>
+      </w:r>
+      <w:r>
+        <w:rPr>
+          <w:lang w:val="it-IT"/>
+        </w:rPr>
+        <w:t>ad</w:t>
+      </w:r>
+      <w:r>
+        <w:rPr>
+          <w:lang w:val="it-IT"/>
+        </w:rPr>
+        <w:t xml:space="preserve"> </w:t>
+      </w:r>
+      <w:proofErr w:type="spellStart"/>
+      <w:r>
+        <w:rPr>
+          <w:lang w:val="it-IT"/>
+        </w:rPr>
+        <w:t>balancer</w:t>
+      </w:r>
+      <w:proofErr w:type="spellEnd"/>
       <w:r>
         <w:rPr>
           <w:lang w:val="it-IT"/>
         </w:rPr>
         <w:t>.</w:t>
       </w:r>
-    </w:p>
-    <w:p>
-      <w:pPr>
-        <w:pStyle w:val="Titolo3"/>
-      </w:pPr>
-      <w:bookmarkStart w:id="18" w:name="_Toc413411419"/>
-      <w:bookmarkStart w:id="19" w:name="_Toc99619408"/>
-      <w:r>
-        <w:t>Software</w:t>
-      </w:r>
-      <w:bookmarkEnd w:id="18"/>
+      <w:r>
+        <w:rPr>
+          <w:lang w:val="it-IT"/>
+        </w:rPr>
+        <w:t xml:space="preserve"> Poi per processare i file utilizziamo</w:t>
+      </w:r>
+      <w:r>
+        <w:rPr>
+          <w:lang w:val="it-IT"/>
+        </w:rPr>
+        <w:t xml:space="preserve"> </w:t>
+      </w:r>
+      <w:bookmarkStart w:id="19" w:name="_GoBack"/>
       <w:bookmarkEnd w:id="19"/>
-    </w:p>
-    <w:p>
-      <w:pPr>
-        <w:rPr>
-          <w:lang w:val="it-IT"/>
-        </w:rPr>
-      </w:pPr>
-      <w:r>
-        <w:rPr>
-          <w:lang w:val="it-IT"/>
-        </w:rPr>
-        <w:t xml:space="preserve">I software utilizzati per questo progetto sono </w:t>
-      </w:r>
-      <w:r>
-        <w:rPr>
-          <w:lang w:val="it-IT"/>
-        </w:rPr>
-        <w:t>Virtualbox</w:t>
-      </w:r>
-      <w:r>
-        <w:rPr>
-          <w:lang w:val="it-IT"/>
-        </w:rPr>
-        <w:t xml:space="preserve"> per la creazione del</w:t>
-      </w:r>
-      <w:r>
-        <w:rPr>
-          <w:lang w:val="it-IT"/>
-        </w:rPr>
-        <w:t>le macchine virtuali Linux</w:t>
-      </w:r>
-      <w:r>
-        <w:rPr>
-          <w:lang w:val="it-IT"/>
-        </w:rPr>
-        <w:t xml:space="preserve">, </w:t>
-      </w:r>
-      <w:r>
-        <w:rPr>
-          <w:lang w:val="it-IT"/>
-        </w:rPr>
-        <w:t>HTML, CSS, PHP</w:t>
-      </w:r>
-      <w:r>
-        <w:rPr>
-          <w:lang w:val="it-IT"/>
-        </w:rPr>
-        <w:t xml:space="preserve"> e apache per il sito applicativo, </w:t>
-      </w:r>
-      <w:r>
-        <w:rPr>
-          <w:lang w:val="it-IT"/>
-        </w:rPr>
-        <w:t>Memcached</w:t>
-      </w:r>
-      <w:r>
-        <w:rPr>
-          <w:lang w:val="it-IT"/>
-        </w:rPr>
-        <w:t xml:space="preserve"> per mettere i due server in cluster </w:t>
-      </w:r>
-      <w:r>
-        <w:rPr>
-          <w:lang w:val="it-IT"/>
-        </w:rPr>
-        <w:t xml:space="preserve">e </w:t>
-      </w:r>
-      <w:r>
-        <w:rPr>
-          <w:lang w:val="it-IT"/>
-        </w:rPr>
-        <w:t xml:space="preserve">infine </w:t>
-      </w:r>
-      <w:r>
-        <w:rPr>
-          <w:lang w:val="it-IT"/>
-        </w:rPr>
-        <w:t>N</w:t>
-      </w:r>
-      <w:r>
-        <w:rPr>
-          <w:lang w:val="it-IT"/>
-        </w:rPr>
-        <w:t>ginx</w:t>
-      </w:r>
-      <w:r>
-        <w:rPr>
-          <w:lang w:val="it-IT"/>
-        </w:rPr>
-        <w:t xml:space="preserve"> </w:t>
-      </w:r>
-      <w:r>
-        <w:rPr>
-          <w:lang w:val="it-IT"/>
-        </w:rPr>
-        <w:t>per il lo</w:t>
-      </w:r>
-      <w:r>
-        <w:rPr>
-          <w:lang w:val="it-IT"/>
-        </w:rPr>
-        <w:t>ad</w:t>
-      </w:r>
-      <w:r>
-        <w:rPr>
-          <w:lang w:val="it-IT"/>
-        </w:rPr>
-        <w:t xml:space="preserve"> balancer</w:t>
+      <w:proofErr w:type="spellStart"/>
+      <w:r>
+        <w:rPr>
+          <w:lang w:val="it-IT"/>
+        </w:rPr>
+        <w:t>ffmpeg</w:t>
+      </w:r>
+      <w:proofErr w:type="spellEnd"/>
+      <w:r>
+        <w:rPr>
+          <w:lang w:val="it-IT"/>
+        </w:rPr>
+        <w:t xml:space="preserve"> e </w:t>
+      </w:r>
+      <w:proofErr w:type="spellStart"/>
+      <w:r>
+        <w:rPr>
+          <w:lang w:val="it-IT"/>
+        </w:rPr>
+        <w:t>ffprobe</w:t>
+      </w:r>
+      <w:proofErr w:type="spellEnd"/>
+      <w:r>
+        <w:rPr>
+          <w:lang w:val="it-IT"/>
+        </w:rPr>
+        <w:t xml:space="preserve">, per creare i file con le informazioni sul video utilizziamo invece </w:t>
+      </w:r>
+      <w:proofErr w:type="spellStart"/>
+      <w:r>
+        <w:rPr>
+          <w:lang w:val="it-IT"/>
+        </w:rPr>
+        <w:t>Python</w:t>
+      </w:r>
+      <w:proofErr w:type="spellEnd"/>
+      <w:r>
+        <w:rPr>
+          <w:lang w:val="it-IT"/>
+        </w:rPr>
+        <w:t xml:space="preserve"> per eseguire </w:t>
+      </w:r>
+      <w:r>
+        <w:rPr>
+          <w:lang w:val="it-IT"/>
+        </w:rPr>
+        <w:t>ffstats_converter.py</w:t>
       </w:r>
       <w:r>
         <w:rPr>
@@ -8030,84 +8024,54 @@
         <w:rPr>
           <w:lang w:val="it-IT"/>
         </w:rPr>
-        <w:t>L’</w:t>
-      </w:r>
-      <w:r>
-        <w:rPr>
-          <w:lang w:val="it-IT"/>
-        </w:rPr>
-        <w:t>hardware coinvolto nel progetto</w:t>
-      </w:r>
-      <w:r>
-        <w:rPr>
-          <w:lang w:val="it-IT"/>
-        </w:rPr>
-        <w:t xml:space="preserve"> è un PC fornito dalla scuola, esso ha ottime prestazioni</w:t>
-      </w:r>
-      <w:r>
-        <w:rPr>
-          <w:lang w:val="it-IT"/>
-        </w:rPr>
-        <w:t>.</w:t>
-      </w:r>
-    </w:p>
-    <w:p>
-      <w:pPr>
-        <w:rPr>
-          <w:lang w:val="it-IT"/>
-        </w:rPr>
-      </w:pPr>
-      <w:r>
-        <w:rPr>
-          <w:lang w:val="it-IT"/>
-        </w:rPr>
-        <w:t xml:space="preserve">Per questo progetto </w:t>
-      </w:r>
-      <w:r>
-        <w:rPr>
-          <w:lang w:val="it-IT"/>
-        </w:rPr>
-        <w:t>utilizzeremo</w:t>
-      </w:r>
-      <w:r>
-        <w:rPr>
-          <w:lang w:val="it-IT"/>
-        </w:rPr>
-        <w:t xml:space="preserve"> inoltre una</w:t>
-      </w:r>
-      <w:r>
-        <w:rPr>
-          <w:lang w:val="it-IT"/>
-        </w:rPr>
-        <w:t xml:space="preserve"> serie di supporti esterni dove salvare il nostro lavoro come: </w:t>
-      </w:r>
-      <w:r>
-        <w:rPr>
-          <w:lang w:val="it-IT"/>
-        </w:rPr>
-        <w:t>una serie di</w:t>
-      </w:r>
-      <w:r>
-        <w:rPr>
-          <w:lang w:val="it-IT"/>
-        </w:rPr>
-        <w:t xml:space="preserve"> SSD </w:t>
-      </w:r>
-      <w:r>
-        <w:rPr>
-          <w:lang w:val="it-IT"/>
-        </w:rPr>
-        <w:t>e</w:t>
-      </w:r>
-      <w:r>
-        <w:rPr>
-          <w:lang w:val="it-IT"/>
-        </w:rPr>
-        <w:t xml:space="preserve"> chiavette.</w:t>
-      </w:r>
-    </w:p>
-    <w:p>
-      <w:pPr>
+        <w:t xml:space="preserve">HDD e SSD per memorizzare le VM ed un </w:t>
+      </w:r>
+      <w:r>
+        <w:rPr>
+          <w:lang w:val="it-IT"/>
+        </w:rPr>
+        <w:t>Computer con:</w:t>
+      </w:r>
+    </w:p>
+    <w:p>
+      <w:pPr>
+        <w:pStyle w:val="Paragrafoelenco"/>
+        <w:numPr>
+          <w:ilvl w:val="0"/>
+          <w:numId w:val="41"/>
+        </w:numPr>
+        <w:rPr>
+          <w:lang w:val="it-IT"/>
+        </w:rPr>
+      </w:pPr>
+      <w:r>
+        <w:rPr>
+          <w:lang w:val="it-IT"/>
+        </w:rPr>
+        <w:t>CPU Intel Core i7-7700</w:t>
+      </w:r>
+    </w:p>
+    <w:p>
+      <w:pPr>
+        <w:pStyle w:val="Paragrafoelenco"/>
+        <w:numPr>
+          <w:ilvl w:val="0"/>
+          <w:numId w:val="41"/>
+        </w:numPr>
+        <w:rPr>
+          <w:lang w:val="it-IT"/>
+        </w:rPr>
+      </w:pPr>
+      <w:r>
+        <w:rPr>
+          <w:lang w:val="it-IT"/>
+        </w:rPr>
+        <w:t>RAM 16 GB</w:t>
+      </w:r>
+    </w:p>
+    <w:p>
+      <w:pPr>
+        <w:pStyle w:val="Paragrafoelenco"/>
         <w:rPr>
           <w:lang w:val="it-IT"/>
         </w:rPr>
@@ -8159,176 +8123,38 @@
       <w:bookmarkStart w:id="24" w:name="_Toc429059809"/>
       <w:bookmarkStart w:id="25" w:name="_Toc99619411"/>
       <w:r>
-        <w:t>Design dell’architettura del sistema</w:t>
+        <w:t xml:space="preserve">Design dell’architettura del </w:t>
       </w:r>
       <w:bookmarkEnd w:id="24"/>
       <w:bookmarkEnd w:id="25"/>
-    </w:p>
-    <w:p>
-      <w:pPr>
-        <w:rPr>
-          <w:noProof/>
-        </w:rPr>
-      </w:pPr>
-    </w:p>
-    <w:p>
-      <w:pPr>
-        <w:rPr>
-          <w:lang w:val="it-IT"/>
-        </w:rPr>
-      </w:pPr>
-      <w:r>
-        <w:rPr>
-          <w:lang w:val="it-IT"/>
-        </w:rPr>
-        <w:t>Descrive:</w:t>
-      </w:r>
-    </w:p>
-    <w:p>
-      <w:pPr>
-        <w:numPr>
-          <w:ilvl w:val="0"/>
-          <w:numId w:val="10"/>
-        </w:numPr>
-        <w:rPr>
-          <w:lang w:val="it-IT"/>
-        </w:rPr>
-      </w:pPr>
-      <w:r>
-        <w:rPr>
-          <w:lang w:val="it-IT"/>
-        </w:rPr>
-        <w:t>La struttura del programma/sistema lo schema di rete...</w:t>
-      </w:r>
-    </w:p>
-    <w:p>
-      <w:pPr>
-        <w:numPr>
-          <w:ilvl w:val="0"/>
-          <w:numId w:val="10"/>
-        </w:numPr>
-        <w:rPr>
-          <w:lang w:val="it-IT"/>
-        </w:rPr>
-      </w:pPr>
-      <w:r>
-        <w:rPr>
-          <w:lang w:val="it-IT"/>
-        </w:rPr>
-        <w:t>G</w:t>
-      </w:r>
-      <w:r>
-        <w:rPr>
-          <w:lang w:val="it-IT"/>
-        </w:rPr>
-        <w:t>li o</w:t>
-      </w:r>
-      <w:r>
-        <w:rPr>
-          <w:lang w:val="it-IT"/>
-        </w:rPr>
-        <w:t>ggetti/moduli/componenti che lo compongono.</w:t>
-      </w:r>
-    </w:p>
-    <w:p>
-      <w:pPr>
-        <w:numPr>
-          <w:ilvl w:val="0"/>
-          <w:numId w:val="10"/>
-        </w:numPr>
-        <w:rPr>
-          <w:lang w:val="it-IT"/>
-        </w:rPr>
-      </w:pPr>
-      <w:r>
-        <w:rPr>
-          <w:lang w:val="it-IT"/>
-        </w:rPr>
-        <w:t>I</w:t>
-      </w:r>
-      <w:r>
-        <w:rPr>
-          <w:lang w:val="it-IT"/>
-        </w:rPr>
-        <w:t xml:space="preserve"> flussi di informazione in ingresso ed in uscita e le relative elaborazioni. Pu</w:t>
-      </w:r>
-      <w:r>
-        <w:rPr>
-          <w:lang w:val="it-IT"/>
-        </w:rPr>
-        <w:t>ò</w:t>
-      </w:r>
-      <w:r>
-        <w:rPr>
-          <w:lang w:val="it-IT"/>
-        </w:rPr>
-        <w:t xml:space="preserve"> utilizzare </w:t>
-      </w:r>
-      <w:r>
-        <w:rPr>
-          <w:i/>
-          <w:lang w:val="it-IT"/>
-        </w:rPr>
-        <w:t>diagrammi di flusso dei dati</w:t>
-      </w:r>
-      <w:r>
-        <w:rPr>
-          <w:lang w:val="it-IT"/>
-        </w:rPr>
-        <w:t xml:space="preserve"> (DFD).</w:t>
-      </w:r>
-    </w:p>
-    <w:p>
-      <w:pPr>
-        <w:numPr>
-          <w:ilvl w:val="0"/>
-          <w:numId w:val="10"/>
-        </w:numPr>
-        <w:rPr>
-          <w:lang w:val="it-IT"/>
-        </w:rPr>
-      </w:pPr>
-      <w:r>
-        <w:rPr>
-          <w:lang w:val="it-IT"/>
-        </w:rPr>
-        <w:t xml:space="preserve">Eventuale </w:t>
-      </w:r>
-      <w:proofErr w:type="spellStart"/>
-      <w:r>
-        <w:rPr>
-          <w:lang w:val="it-IT"/>
-        </w:rPr>
-        <w:t>sitemap</w:t>
-      </w:r>
-      <w:proofErr w:type="spellEnd"/>
-    </w:p>
-    <w:p>
-      <w:pPr>
-        <w:rPr>
-          <w:lang w:val="it-IT"/>
-        </w:rPr>
-      </w:pPr>
-    </w:p>
-    <w:p>
-      <w:pPr>
-        <w:pStyle w:val="Titolo2"/>
-      </w:pPr>
-      <w:bookmarkStart w:id="26" w:name="_Toc429059810"/>
-      <w:bookmarkStart w:id="27" w:name="_Toc99619412"/>
-      <w:r>
-        <w:t>Design dei dati</w:t>
-      </w:r>
-      <w:r>
-        <w:t xml:space="preserve"> e database</w:t>
-      </w:r>
-      <w:bookmarkEnd w:id="26"/>
-      <w:bookmarkEnd w:id="27"/>
-    </w:p>
-    <w:p>
-      <w:pPr>
-        <w:rPr>
-          <w:lang w:val="it-IT"/>
+      <w:r>
+        <w:t>sito web</w:t>
+      </w:r>
+    </w:p>
+    <w:p>
+      <w:pPr>
+        <w:rPr>
+          <w:noProof/>
+        </w:rPr>
+      </w:pPr>
+      <w:r>
+        <w:rPr>
+          <w:noProof/>
+        </w:rPr>
+        <w:t>Il sito web è strutturato nel modo seguente:</w:t>
+      </w:r>
+    </w:p>
+    <w:p>
+      <w:pPr>
+        <w:rPr>
+          <w:noProof/>
+        </w:rPr>
+      </w:pPr>
+    </w:p>
+    <w:p>
+      <w:pPr>
+        <w:rPr>
+          <w:noProof/>
         </w:rPr>
       </w:pPr>
       <w:r>
@@ -8336,10 +8162,10 @@
           <w:noProof/>
         </w:rPr>
         <w:drawing>
-          <wp:inline distT="0" distB="0" distL="0" distR="0" wp14:anchorId="071538CF" wp14:editId="5431207C">
-            <wp:extent cx="2138901" cy="1560142"/>
-            <wp:effectExtent l="0" t="0" r="0" b="2540"/>
-            <wp:docPr id="14" name="Immagine 14"/>
+          <wp:inline distT="0" distB="0" distL="0" distR="0" wp14:anchorId="3AEAB01D" wp14:editId="54A69807">
+            <wp:extent cx="2185725" cy="2781300"/>
+            <wp:effectExtent l="0" t="0" r="5080" b="0"/>
+            <wp:docPr id="6" name="Immagine 6"/>
             <wp:cNvGraphicFramePr>
               <a:graphicFrameLocks xmlns:a="http://schemas.openxmlformats.org/drawingml/2006/main" noChangeAspect="1"/>
             </wp:cNvGraphicFramePr>
@@ -8352,13 +8178,13 @@
                   </pic:nvPicPr>
                   <pic:blipFill rotWithShape="1">
                     <a:blip r:embed="rId14"/>
-                    <a:srcRect l="30146" t="38811" r="47772" b="32552"/>
+                    <a:srcRect l="1234" t="10275" r="89929" b="69731"/>
                     <a:stretch/>
                   </pic:blipFill>
                   <pic:spPr bwMode="auto">
                     <a:xfrm>
                       <a:off x="0" y="0"/>
-                      <a:ext cx="2157726" cy="1573873"/>
+                      <a:ext cx="2201343" cy="2801174"/>
                     </a:xfrm>
                     <a:prstGeom prst="rect">
                       <a:avLst/>
@@ -8382,259 +8208,899 @@
     <w:p>
       <w:pPr>
         <w:rPr>
-          <w:lang w:val="it-IT"/>
-        </w:rPr>
-      </w:pPr>
-      <w:r>
-        <w:rPr>
-          <w:lang w:val="it-IT"/>
-        </w:rPr>
-        <w:t xml:space="preserve">Questa à l’architettura del database per questo progetto. È costituito da un'unica tabella la quale ci permette di immagazzinare un id, usato per memorizzare l’utente che si connette così da mostrare solo a lui le statistiche sul video caricato. Poi ci sono altri 2 attributi: </w:t>
+          <w:noProof/>
+        </w:rPr>
+      </w:pPr>
+    </w:p>
+    <w:p>
+      <w:pPr>
+        <w:rPr>
+          <w:noProof/>
+        </w:rPr>
+      </w:pPr>
+      <w:r>
+        <w:rPr>
+          <w:b/>
+          <w:i/>
+          <w:noProof/>
+        </w:rPr>
+        <w:t>htdocs</w:t>
+      </w:r>
+      <w:r>
+        <w:rPr>
+          <w:noProof/>
+        </w:rPr>
+        <w:t>: è la root del sito web</w:t>
+      </w:r>
+      <w:r>
+        <w:rPr>
+          <w:noProof/>
+        </w:rPr>
+        <w:t>.</w:t>
+      </w:r>
+    </w:p>
+    <w:p>
+      <w:pPr>
+        <w:rPr>
+          <w:noProof/>
+        </w:rPr>
+      </w:pPr>
+      <w:r>
+        <w:rPr>
+          <w:i/>
+          <w:noProof/>
+        </w:rPr>
+        <w:t>index.php</w:t>
+      </w:r>
+      <w:r>
+        <w:rPr>
+          <w:noProof/>
+        </w:rPr>
+        <w:t>: è la pagina principale del sito che viene mostrata appena ci si connette.</w:t>
+      </w:r>
+    </w:p>
+    <w:p>
+      <w:pPr>
+        <w:rPr>
+          <w:noProof/>
+        </w:rPr>
+      </w:pPr>
+      <w:r>
+        <w:rPr>
+          <w:i/>
+          <w:noProof/>
+        </w:rPr>
+        <w:t xml:space="preserve">upload.php: </w:t>
+      </w:r>
+      <w:r>
+        <w:rPr>
+          <w:noProof/>
+        </w:rPr>
+        <w:t>è la pagina che si occupa di far partire lo script</w:t>
+      </w:r>
+    </w:p>
+    <w:p>
+      <w:pPr>
+        <w:rPr>
+          <w:noProof/>
+        </w:rPr>
+      </w:pPr>
+      <w:r>
+        <w:rPr>
+          <w:i/>
+          <w:noProof/>
+        </w:rPr>
+        <w:t xml:space="preserve">cmd.sh: </w:t>
+      </w:r>
+      <w:r>
+        <w:rPr>
+          <w:noProof/>
+        </w:rPr>
+        <w:t>è il file bash che</w:t>
+      </w:r>
+      <w:r>
+        <w:rPr>
+          <w:noProof/>
+        </w:rPr>
+        <w:t>:</w:t>
+      </w:r>
+    </w:p>
+    <w:p>
+      <w:pPr>
+        <w:pStyle w:val="Paragrafoelenco"/>
+        <w:numPr>
+          <w:ilvl w:val="0"/>
+          <w:numId w:val="40"/>
+        </w:numPr>
+        <w:rPr>
+          <w:noProof/>
+        </w:rPr>
+      </w:pPr>
+      <w:r>
+        <w:rPr>
+          <w:noProof/>
+        </w:rPr>
+        <w:t>Crea un file .txt con tutte le informazioni del video.</w:t>
+      </w:r>
+    </w:p>
+    <w:p>
+      <w:pPr>
+        <w:pStyle w:val="Paragrafoelenco"/>
+        <w:numPr>
+          <w:ilvl w:val="0"/>
+          <w:numId w:val="40"/>
+        </w:numPr>
+        <w:rPr>
+          <w:noProof/>
+        </w:rPr>
+      </w:pPr>
+      <w:r>
+        <w:rPr>
+          <w:noProof/>
+        </w:rPr>
+        <w:t>Dal file .txt genera un csv contenente tutte le informazioni generali dle video e dei singoli frames.</w:t>
+      </w:r>
+    </w:p>
+    <w:p>
+      <w:pPr>
+        <w:pStyle w:val="Paragrafoelenco"/>
+        <w:numPr>
+          <w:ilvl w:val="0"/>
+          <w:numId w:val="40"/>
+        </w:numPr>
+        <w:rPr>
+          <w:noProof/>
+        </w:rPr>
+      </w:pPr>
+      <w:r>
+        <w:rPr>
+          <w:noProof/>
+        </w:rPr>
+        <w:t>Crea un video con i motion vector del video</w:t>
+      </w:r>
+    </w:p>
+    <w:p>
+      <w:pPr>
+        <w:pStyle w:val="Paragrafoelenco"/>
+        <w:numPr>
+          <w:ilvl w:val="0"/>
+          <w:numId w:val="40"/>
+        </w:numPr>
+        <w:rPr>
+          <w:noProof/>
+        </w:rPr>
+      </w:pPr>
+      <w:r>
+        <w:rPr>
+          <w:noProof/>
+        </w:rPr>
+        <w:t>Crea i 3 video con solo i frame I,B,P.</w:t>
+      </w:r>
+    </w:p>
+    <w:p>
+      <w:pPr>
+        <w:pStyle w:val="Paragrafoelenco"/>
+        <w:numPr>
+          <w:ilvl w:val="0"/>
+          <w:numId w:val="40"/>
+        </w:numPr>
+        <w:rPr>
+          <w:noProof/>
+        </w:rPr>
+      </w:pPr>
+      <w:r>
+        <w:rPr>
+          <w:noProof/>
+        </w:rPr>
+        <w:t>Crea la zip contenente tutti i frame del video.</w:t>
+      </w:r>
+    </w:p>
+    <w:p>
+      <w:pPr>
+        <w:rPr>
+          <w:noProof/>
+        </w:rPr>
+      </w:pPr>
+      <w:r>
+        <w:rPr>
+          <w:b/>
+          <w:i/>
+          <w:noProof/>
+        </w:rPr>
+        <w:t>css</w:t>
+      </w:r>
+      <w:r>
+        <w:rPr>
+          <w:noProof/>
+        </w:rPr>
+        <w:t>: contiene i file di stile delle varie pagine web.</w:t>
+      </w:r>
+    </w:p>
+    <w:p>
+      <w:pPr>
+        <w:rPr>
+          <w:noProof/>
+        </w:rPr>
+      </w:pPr>
+      <w:r>
+        <w:rPr>
+          <w:b/>
+          <w:i/>
+          <w:noProof/>
+        </w:rPr>
+        <w:t>programs</w:t>
+      </w:r>
+      <w:r>
+        <w:rPr>
+          <w:i/>
+          <w:noProof/>
+        </w:rPr>
+        <w:t xml:space="preserve">: </w:t>
+      </w:r>
+      <w:r>
+        <w:rPr>
+          <w:noProof/>
+        </w:rPr>
+        <w:t>contiene il file che permette tramite il txt generato, di creare il csv contentente le informazioni del video e dei frames.</w:t>
+      </w:r>
+    </w:p>
+    <w:p>
+      <w:pPr>
+        <w:rPr>
+          <w:noProof/>
+        </w:rPr>
+      </w:pPr>
+      <w:r>
+        <w:rPr>
+          <w:b/>
+          <w:i/>
+          <w:noProof/>
+        </w:rPr>
+        <w:t>s</w:t>
+      </w:r>
+      <w:r>
+        <w:rPr>
+          <w:b/>
+          <w:i/>
+          <w:noProof/>
+        </w:rPr>
+        <w:t>tats</w:t>
+      </w:r>
+      <w:r>
+        <w:rPr>
+          <w:noProof/>
+        </w:rPr>
+        <w:t xml:space="preserve">: contiene la pagina web che serve a visualizzare le statistiche relative al file mp4 passatogli, e il file </w:t>
+      </w:r>
+      <w:r>
+        <w:rPr>
+          <w:i/>
+          <w:noProof/>
+        </w:rPr>
+        <w:t>Chart.js</w:t>
+      </w:r>
+      <w:r>
+        <w:rPr>
+          <w:i/>
+          <w:noProof/>
+        </w:rPr>
+        <w:t xml:space="preserve"> </w:t>
+      </w:r>
+      <w:r>
+        <w:rPr>
+          <w:noProof/>
+        </w:rPr>
+        <w:t>che è la libreria per creare i grafici in HTML5.</w:t>
+      </w:r>
+    </w:p>
+    <w:p>
+      <w:pPr>
+        <w:pStyle w:val="Titolo2"/>
+      </w:pPr>
+      <w:bookmarkStart w:id="26" w:name="_Toc429059811"/>
+      <w:bookmarkStart w:id="27" w:name="_Toc99619413"/>
+      <w:r>
+        <w:lastRenderedPageBreak/>
+        <w:t>Design delle interfacce</w:t>
+      </w:r>
+      <w:bookmarkEnd w:id="26"/>
+      <w:bookmarkEnd w:id="27"/>
+    </w:p>
+    <w:p>
+      <w:pPr>
+        <w:pStyle w:val="Titolo3"/>
+      </w:pPr>
+      <w:r>
+        <w:t>Progettazione interfacce home page</w:t>
+      </w:r>
+    </w:p>
+    <w:p>
+      <w:pPr>
+        <w:keepNext/>
+        <w:jc w:val="center"/>
+      </w:pPr>
+      <w:r>
+        <w:rPr>
+          <w:noProof/>
+        </w:rPr>
+        <w:drawing>
+          <wp:inline distT="0" distB="0" distL="0" distR="0" wp14:anchorId="3237EC5C" wp14:editId="2673511A">
+            <wp:extent cx="3825551" cy="5328701"/>
+            <wp:effectExtent l="19050" t="19050" r="22860" b="24765"/>
+            <wp:docPr id="3" name="Immagine 3"/>
+            <wp:cNvGraphicFramePr>
+              <a:graphicFrameLocks xmlns:a="http://schemas.openxmlformats.org/drawingml/2006/main" noChangeAspect="1"/>
+            </wp:cNvGraphicFramePr>
+            <a:graphic xmlns:a="http://schemas.openxmlformats.org/drawingml/2006/main">
+              <a:graphicData uri="http://schemas.openxmlformats.org/drawingml/2006/picture">
+                <pic:pic xmlns:pic="http://schemas.openxmlformats.org/drawingml/2006/picture">
+                  <pic:nvPicPr>
+                    <pic:cNvPr id="1" name=""/>
+                    <pic:cNvPicPr/>
+                  </pic:nvPicPr>
+                  <pic:blipFill>
+                    <a:blip r:embed="rId15"/>
+                    <a:stretch>
+                      <a:fillRect/>
+                    </a:stretch>
+                  </pic:blipFill>
+                  <pic:spPr>
+                    <a:xfrm>
+                      <a:off x="0" y="0"/>
+                      <a:ext cx="3828634" cy="5332996"/>
+                    </a:xfrm>
+                    <a:prstGeom prst="rect">
+                      <a:avLst/>
+                    </a:prstGeom>
+                    <a:ln>
+                      <a:solidFill>
+                        <a:schemeClr val="tx1"/>
+                      </a:solidFill>
+                    </a:ln>
+                  </pic:spPr>
+                </pic:pic>
+              </a:graphicData>
+            </a:graphic>
+          </wp:inline>
+        </w:drawing>
+      </w:r>
+    </w:p>
+    <w:p>
+      <w:pPr>
+        <w:pStyle w:val="Didascalia"/>
+        <w:jc w:val="center"/>
+        <w:rPr>
+          <w:lang w:val="it-IT"/>
+        </w:rPr>
+      </w:pPr>
+      <w:r>
+        <w:t xml:space="preserve">Figura </w:t>
+      </w:r>
+      <w:r>
+        <w:fldChar w:fldCharType="begin"/>
+      </w:r>
+      <w:r>
+        <w:instrText xml:space="preserve"> SEQ Figura \* ARABIC </w:instrText>
+      </w:r>
+      <w:r>
+        <w:fldChar w:fldCharType="separate"/>
+      </w:r>
+      <w:r>
+        <w:rPr>
+          <w:noProof/>
+        </w:rPr>
+        <w:t>1</w:t>
+      </w:r>
+      <w:r>
+        <w:rPr>
+          <w:noProof/>
+        </w:rPr>
+        <w:fldChar w:fldCharType="end"/>
+      </w:r>
+      <w:r>
+        <w:t xml:space="preserve"> - Progettazione interfacce home page</w:t>
+      </w:r>
+    </w:p>
+    <w:p>
+      <w:r>
+        <w:t>Come prima interfaccia è riportata quella che si visualizza non appena ci si connette al server, tramite il load balance. In questa pagina si potrà caricare un video mp4 da massimo 500 MB, tramite il bottone “</w:t>
       </w:r>
       <w:proofErr w:type="spellStart"/>
       <w:r>
-        <w:rPr>
-          <w:b/>
-          <w:lang w:val="it-IT"/>
-        </w:rPr>
-        <w:t>creation_date</w:t>
+        <w:t>chose</w:t>
       </w:r>
       <w:proofErr w:type="spellEnd"/>
       <w:r>
-        <w:rPr>
-          <w:lang w:val="it-IT"/>
-        </w:rPr>
-        <w:t xml:space="preserve"> che è la data nel quale è stata creata l’istanza ed </w:t>
+        <w:t xml:space="preserve"> file” o trascinando il file nell’area demarcata, infine premendo sul bottone start, i dati verranno validati e trattati.</w:t>
+      </w:r>
+    </w:p>
+    <w:p>
+      <w:r>
+        <w:br w:type="page"/>
+      </w:r>
+    </w:p>
+    <w:p>
+      <w:pPr>
+        <w:pStyle w:val="Titolo3"/>
+      </w:pPr>
+      <w:r>
+        <w:lastRenderedPageBreak/>
+        <w:t xml:space="preserve">Progettazione interfacce </w:t>
       </w:r>
       <w:proofErr w:type="spellStart"/>
       <w:r>
-        <w:rPr>
-          <w:b/>
-          <w:lang w:val="it-IT"/>
-        </w:rPr>
-        <w:t>expires_date</w:t>
+        <w:t>stats</w:t>
       </w:r>
       <w:proofErr w:type="spellEnd"/>
       <w:r>
-        <w:rPr>
-          <w:lang w:val="it-IT"/>
-        </w:rPr>
-        <w:t xml:space="preserve"> che è la data nella quale verrà eliminata l’istanza.</w:t>
+        <w:t xml:space="preserve"> page</w:t>
+      </w:r>
+    </w:p>
+    <w:p>
+      <w:pPr>
+        <w:keepNext/>
+        <w:jc w:val="center"/>
+      </w:pPr>
+      <w:r>
+        <w:rPr>
+          <w:noProof/>
+        </w:rPr>
+        <w:drawing>
+          <wp:inline distT="0" distB="0" distL="0" distR="0" wp14:anchorId="30FB1775" wp14:editId="2BBFA225">
+            <wp:extent cx="3816220" cy="5417734"/>
+            <wp:effectExtent l="19050" t="19050" r="13335" b="12065"/>
+            <wp:docPr id="5" name="Immagine 5"/>
+            <wp:cNvGraphicFramePr>
+              <a:graphicFrameLocks xmlns:a="http://schemas.openxmlformats.org/drawingml/2006/main" noChangeAspect="1"/>
+            </wp:cNvGraphicFramePr>
+            <a:graphic xmlns:a="http://schemas.openxmlformats.org/drawingml/2006/main">
+              <a:graphicData uri="http://schemas.openxmlformats.org/drawingml/2006/picture">
+                <pic:pic xmlns:pic="http://schemas.openxmlformats.org/drawingml/2006/picture">
+                  <pic:nvPicPr>
+                    <pic:cNvPr id="1" name=""/>
+                    <pic:cNvPicPr/>
+                  </pic:nvPicPr>
+                  <pic:blipFill>
+                    <a:blip r:embed="rId16"/>
+                    <a:stretch>
+                      <a:fillRect/>
+                    </a:stretch>
+                  </pic:blipFill>
+                  <pic:spPr>
+                    <a:xfrm>
+                      <a:off x="0" y="0"/>
+                      <a:ext cx="3818823" cy="5421430"/>
+                    </a:xfrm>
+                    <a:prstGeom prst="rect">
+                      <a:avLst/>
+                    </a:prstGeom>
+                    <a:ln>
+                      <a:solidFill>
+                        <a:schemeClr val="tx1"/>
+                      </a:solidFill>
+                    </a:ln>
+                  </pic:spPr>
+                </pic:pic>
+              </a:graphicData>
+            </a:graphic>
+          </wp:inline>
+        </w:drawing>
+      </w:r>
+    </w:p>
+    <w:p>
+      <w:pPr>
+        <w:pStyle w:val="Didascalia"/>
+        <w:jc w:val="center"/>
+        <w:rPr>
+          <w:lang w:val="it-IT"/>
+        </w:rPr>
+      </w:pPr>
+      <w:r>
+        <w:t xml:space="preserve">Figura </w:t>
+      </w:r>
+      <w:r>
+        <w:fldChar w:fldCharType="begin"/>
+      </w:r>
+      <w:r>
+        <w:instrText xml:space="preserve"> SEQ Figura \* ARABIC </w:instrText>
+      </w:r>
+      <w:r>
+        <w:fldChar w:fldCharType="separate"/>
+      </w:r>
+      <w:r>
+        <w:rPr>
+          <w:noProof/>
+        </w:rPr>
+        <w:t>2</w:t>
+      </w:r>
+      <w:r>
+        <w:rPr>
+          <w:noProof/>
+        </w:rPr>
+        <w:fldChar w:fldCharType="end"/>
+      </w:r>
+      <w:r>
+        <w:t xml:space="preserve"> - </w:t>
+      </w:r>
+      <w:r>
+        <w:t xml:space="preserve">Progettazione interfacce </w:t>
+      </w:r>
+      <w:proofErr w:type="spellStart"/>
+      <w:r>
+        <w:t>stats</w:t>
+      </w:r>
+      <w:proofErr w:type="spellEnd"/>
+      <w:r>
+        <w:t xml:space="preserve"> page</w:t>
+      </w:r>
+    </w:p>
+    <w:p>
+      <w:r>
+        <w:t>Come seconda interfaccia è riportata quella che si visualizza dopo che si ha caricato e trattato i dati. In questa pagina verranno visualizzate tutte le statistiche del file caricato nella schermata precedente, inoltre verranno visualizzate tramite un grafico. Infine è disponibile selezionare e successivamente scaricare i motion vector, i frame I/B/P o scaricare una zip contenente tutti i frame.</w:t>
+      </w:r>
+    </w:p>
+    <w:p>
+      <w:r>
+        <w:br w:type="page"/>
       </w:r>
     </w:p>
     <w:p>
       <w:pPr>
         <w:pStyle w:val="Titolo2"/>
       </w:pPr>
-      <w:bookmarkStart w:id="28" w:name="_Toc429059811"/>
-      <w:bookmarkStart w:id="29" w:name="_Toc99619413"/>
-      <w:r>
-        <w:t>Design delle interfacce</w:t>
+      <w:bookmarkStart w:id="28" w:name="_Toc429059812"/>
+      <w:bookmarkStart w:id="29" w:name="_Toc99619414"/>
+      <w:r>
+        <w:lastRenderedPageBreak/>
+        <w:t>Design procedurale</w:t>
       </w:r>
       <w:bookmarkEnd w:id="28"/>
       <w:bookmarkEnd w:id="29"/>
     </w:p>
     <w:p>
       <w:pPr>
-        <w:rPr>
-          <w:lang w:val="it-IT"/>
-        </w:rPr>
-      </w:pPr>
-      <w:r>
-        <w:rPr>
-          <w:lang w:val="it-IT"/>
-        </w:rPr>
-        <w:t>Descrizione delle interfacce interne ed esterne del sistema e dell’interfaccia utente. La progettazione delle interfacce è basata sulle informazioni rica</w:t>
-      </w:r>
-      <w:r>
-        <w:rPr>
-          <w:lang w:val="it-IT"/>
-        </w:rPr>
-        <w:t xml:space="preserve">vate durante la fase di analisi e realizzata tramite </w:t>
+        <w:keepNext/>
+        <w:ind w:left="720"/>
+      </w:pPr>
+      <w:r>
+        <w:rPr>
+          <w:noProof/>
+        </w:rPr>
+        <w:drawing>
+          <wp:inline distT="0" distB="0" distL="0" distR="0" wp14:anchorId="71BC3995" wp14:editId="5CFA08A8">
+            <wp:extent cx="5287564" cy="2472613"/>
+            <wp:effectExtent l="19050" t="19050" r="8890" b="23495"/>
+            <wp:docPr id="9" name="Immagine 9"/>
+            <wp:cNvGraphicFramePr>
+              <a:graphicFrameLocks xmlns:a="http://schemas.openxmlformats.org/drawingml/2006/main" noChangeAspect="1"/>
+            </wp:cNvGraphicFramePr>
+            <a:graphic xmlns:a="http://schemas.openxmlformats.org/drawingml/2006/main">
+              <a:graphicData uri="http://schemas.openxmlformats.org/drawingml/2006/picture">
+                <pic:pic xmlns:pic="http://schemas.openxmlformats.org/drawingml/2006/picture">
+                  <pic:nvPicPr>
+                    <pic:cNvPr id="1" name=""/>
+                    <pic:cNvPicPr/>
+                  </pic:nvPicPr>
+                  <pic:blipFill>
+                    <a:blip r:embed="rId17"/>
+                    <a:stretch>
+                      <a:fillRect/>
+                    </a:stretch>
+                  </pic:blipFill>
+                  <pic:spPr>
+                    <a:xfrm>
+                      <a:off x="0" y="0"/>
+                      <a:ext cx="5305022" cy="2480777"/>
+                    </a:xfrm>
+                    <a:prstGeom prst="rect">
+                      <a:avLst/>
+                    </a:prstGeom>
+                    <a:ln>
+                      <a:solidFill>
+                        <a:schemeClr val="tx1"/>
+                      </a:solidFill>
+                    </a:ln>
+                  </pic:spPr>
+                </pic:pic>
+              </a:graphicData>
+            </a:graphic>
+          </wp:inline>
+        </w:drawing>
+      </w:r>
+    </w:p>
+    <w:p>
+      <w:pPr>
+        <w:pStyle w:val="Didascalia"/>
+        <w:jc w:val="center"/>
+        <w:rPr>
+          <w:lang w:val="it-IT"/>
+        </w:rPr>
+      </w:pPr>
+      <w:r>
+        <w:t xml:space="preserve">Figura </w:t>
+      </w:r>
+      <w:r>
+        <w:fldChar w:fldCharType="begin"/>
+      </w:r>
+      <w:r>
+        <w:instrText xml:space="preserve"> SEQ Figura \* ARABIC </w:instrText>
+      </w:r>
+      <w:r>
+        <w:fldChar w:fldCharType="separate"/>
+      </w:r>
+      <w:r>
+        <w:rPr>
+          <w:noProof/>
+        </w:rPr>
+        <w:t>3</w:t>
+      </w:r>
+      <w:r>
+        <w:rPr>
+          <w:noProof/>
+        </w:rPr>
+        <w:fldChar w:fldCharType="end"/>
+      </w:r>
+      <w:r>
+        <w:t xml:space="preserve"> - Design dello schema di rete</w:t>
+      </w:r>
+    </w:p>
+    <w:p>
+      <w:pPr>
+        <w:rPr>
+          <w:lang w:val="it-IT"/>
+        </w:rPr>
+      </w:pPr>
+      <w:r>
+        <w:rPr>
+          <w:lang w:val="it-IT"/>
+        </w:rPr>
+        <w:t>Questo è lo schema di rete di base, su di esso si basa tutto il progetto.</w:t>
+      </w:r>
+    </w:p>
+    <w:p>
+      <w:pPr>
+        <w:rPr>
+          <w:lang w:val="it-IT"/>
+        </w:rPr>
+      </w:pPr>
+      <w:r>
+        <w:rPr>
+          <w:lang w:val="it-IT"/>
+        </w:rPr>
+        <w:t xml:space="preserve">Partendo da sinistra c’è la rete </w:t>
       </w:r>
       <w:proofErr w:type="spellStart"/>
       <w:r>
         <w:rPr>
           <w:lang w:val="it-IT"/>
         </w:rPr>
-        <w:t>mockups</w:t>
+        <w:t>nat</w:t>
       </w:r>
       <w:proofErr w:type="spellEnd"/>
       <w:r>
         <w:rPr>
           <w:lang w:val="it-IT"/>
         </w:rPr>
+        <w:t xml:space="preserve"> 10.0.2.0/24 nella quale ci sono i client, da essa tutti i client si possono connettere al load </w:t>
+      </w:r>
+      <w:proofErr w:type="spellStart"/>
+      <w:r>
+        <w:rPr>
+          <w:lang w:val="it-IT"/>
+        </w:rPr>
+        <w:t>balancer</w:t>
+      </w:r>
+      <w:proofErr w:type="spellEnd"/>
+      <w:r>
+        <w:rPr>
+          <w:lang w:val="it-IT"/>
+        </w:rPr>
         <w:t>.</w:t>
       </w:r>
     </w:p>
     <w:p>
       <w:pPr>
-        <w:pStyle w:val="Titolo2"/>
-      </w:pPr>
-      <w:bookmarkStart w:id="30" w:name="_Toc429059812"/>
-      <w:bookmarkStart w:id="31" w:name="_Toc99619414"/>
-      <w:r>
-        <w:t>Design procedurale</w:t>
-      </w:r>
-      <w:bookmarkEnd w:id="30"/>
-      <w:bookmarkEnd w:id="31"/>
-    </w:p>
-    <w:p>
-      <w:pPr>
-        <w:rPr>
-          <w:lang w:val="it-IT"/>
-        </w:rPr>
-      </w:pPr>
-      <w:r>
-        <w:rPr>
-          <w:lang w:val="it-IT"/>
-        </w:rPr>
-        <w:t xml:space="preserve">Descrive i concetti </w:t>
-      </w:r>
-      <w:r>
-        <w:rPr>
-          <w:lang w:val="it-IT"/>
-        </w:rPr>
-        <w:t>dettagliati dell’architettura/sviluppo</w:t>
-      </w:r>
-      <w:r>
-        <w:rPr>
-          <w:lang w:val="it-IT"/>
-        </w:rPr>
-        <w:t xml:space="preserve"> utilizzando ad esempio:</w:t>
-      </w:r>
-    </w:p>
-    <w:p>
-      <w:pPr>
-        <w:numPr>
-          <w:ilvl w:val="0"/>
-          <w:numId w:val="11"/>
-        </w:numPr>
-        <w:rPr>
-          <w:lang w:val="it-IT"/>
-        </w:rPr>
-      </w:pPr>
-      <w:r>
-        <w:rPr>
-          <w:lang w:val="it-IT"/>
-        </w:rPr>
-        <w:t>Diagrammi di flusso e Nassi.</w:t>
-      </w:r>
-    </w:p>
-    <w:p>
-      <w:pPr>
-        <w:numPr>
-          <w:ilvl w:val="0"/>
-          <w:numId w:val="11"/>
-        </w:numPr>
-        <w:rPr>
-          <w:lang w:val="it-IT"/>
-        </w:rPr>
-      </w:pPr>
-      <w:r>
-        <w:rPr>
-          <w:lang w:val="it-IT"/>
-        </w:rPr>
-        <w:t>Tabelle.</w:t>
-      </w:r>
-    </w:p>
-    <w:p>
-      <w:pPr>
-        <w:numPr>
-          <w:ilvl w:val="0"/>
-          <w:numId w:val="11"/>
-        </w:numPr>
-        <w:rPr>
-          <w:lang w:val="it-IT"/>
-        </w:rPr>
-      </w:pPr>
-      <w:r>
-        <w:rPr>
-          <w:lang w:val="it-IT"/>
-        </w:rPr>
-        <w:t>Classi e metodi.</w:t>
-      </w:r>
-    </w:p>
-    <w:p>
-      <w:pPr>
-        <w:numPr>
-          <w:ilvl w:val="0"/>
-          <w:numId w:val="11"/>
-        </w:numPr>
-        <w:rPr>
-          <w:lang w:val="it-IT"/>
-        </w:rPr>
-      </w:pPr>
-      <w:r>
-        <w:rPr>
-          <w:lang w:val="it-IT"/>
-        </w:rPr>
-        <w:t xml:space="preserve">Tabelle di </w:t>
+        <w:rPr>
+          <w:lang w:val="it-IT"/>
+        </w:rPr>
+      </w:pPr>
+      <w:r>
+        <w:rPr>
+          <w:lang w:val="it-IT"/>
+        </w:rPr>
+        <w:t xml:space="preserve">Grazie al load </w:t>
       </w:r>
       <w:proofErr w:type="spellStart"/>
       <w:r>
         <w:rPr>
           <w:lang w:val="it-IT"/>
         </w:rPr>
-        <w:t>routing</w:t>
+        <w:t>balancer</w:t>
       </w:r>
       <w:proofErr w:type="spellEnd"/>
-    </w:p>
-    <w:p>
-      <w:pPr>
-        <w:numPr>
-          <w:ilvl w:val="0"/>
-          <w:numId w:val="11"/>
-        </w:numPr>
-        <w:rPr>
-          <w:lang w:val="it-IT"/>
-        </w:rPr>
-      </w:pPr>
-      <w:r>
-        <w:rPr>
-          <w:lang w:val="it-IT"/>
-        </w:rPr>
-        <w:t>Diritti di accesso a condivisioni …</w:t>
-      </w:r>
-    </w:p>
-    <w:p>
-      <w:pPr>
-        <w:rPr>
-          <w:lang w:val="it-IT"/>
-        </w:rPr>
-      </w:pPr>
-    </w:p>
-    <w:p>
-      <w:pPr>
-        <w:rPr>
-          <w:lang w:val="it-IT"/>
-        </w:rPr>
-      </w:pPr>
-      <w:r>
-        <w:rPr>
-          <w:lang w:val="it-IT"/>
-        </w:rPr>
-        <w:t>Questi</w:t>
-      </w:r>
-      <w:r>
-        <w:rPr>
-          <w:lang w:val="it-IT"/>
-        </w:rPr>
-        <w:t xml:space="preserve"> documenti permetteranno di rappresentare i dettagli procedurali </w:t>
-      </w:r>
-      <w:r>
-        <w:rPr>
-          <w:lang w:val="it-IT"/>
-        </w:rPr>
-        <w:t>per la realizzazione del prodotto.</w:t>
-      </w:r>
-    </w:p>
-    <w:p>
-      <w:pPr>
-        <w:rPr>
-          <w:lang w:val="it-IT"/>
-        </w:rPr>
-      </w:pPr>
+      <w:r>
+        <w:rPr>
+          <w:lang w:val="it-IT"/>
+        </w:rPr>
+        <w:t xml:space="preserve"> si possono reindirizzare le chiamate a uno dei due server dalla rete </w:t>
+      </w:r>
+      <w:proofErr w:type="spellStart"/>
+      <w:r>
+        <w:rPr>
+          <w:lang w:val="it-IT"/>
+        </w:rPr>
+        <w:t>nat</w:t>
+      </w:r>
+      <w:proofErr w:type="spellEnd"/>
+      <w:r>
+        <w:rPr>
+          <w:lang w:val="it-IT"/>
+        </w:rPr>
+        <w:t xml:space="preserve"> alla rete in 10.20.0.0/24.</w:t>
+      </w:r>
+    </w:p>
+    <w:p>
+      <w:pPr>
+        <w:rPr>
+          <w:lang w:val="it-IT"/>
+        </w:rPr>
+      </w:pPr>
+      <w:r>
+        <w:rPr>
+          <w:lang w:val="it-IT"/>
+        </w:rPr>
+        <w:t xml:space="preserve">Il load </w:t>
+      </w:r>
+      <w:proofErr w:type="spellStart"/>
+      <w:r>
+        <w:rPr>
+          <w:lang w:val="it-IT"/>
+        </w:rPr>
+        <w:t>balancer</w:t>
+      </w:r>
+      <w:proofErr w:type="spellEnd"/>
+      <w:r>
+        <w:rPr>
+          <w:lang w:val="it-IT"/>
+        </w:rPr>
+        <w:t xml:space="preserve"> ha due schede di rete una 10.0.2.15 che si interfaccia sulla rete </w:t>
+      </w:r>
+      <w:proofErr w:type="spellStart"/>
+      <w:r>
+        <w:rPr>
+          <w:lang w:val="it-IT"/>
+        </w:rPr>
+        <w:t>nat</w:t>
+      </w:r>
+      <w:proofErr w:type="spellEnd"/>
+      <w:r>
+        <w:rPr>
+          <w:lang w:val="it-IT"/>
+        </w:rPr>
+        <w:t xml:space="preserve"> ovvero la 10.0.2.0/24 e l’altra 10.20.0.60 che si interfaccia sulla rete in ovvero la 10.20.0.0/24, inoltre sul load </w:t>
+      </w:r>
+      <w:proofErr w:type="spellStart"/>
+      <w:r>
+        <w:rPr>
+          <w:lang w:val="it-IT"/>
+        </w:rPr>
+        <w:t>balancer</w:t>
+      </w:r>
+      <w:proofErr w:type="spellEnd"/>
+      <w:r>
+        <w:rPr>
+          <w:lang w:val="it-IT"/>
+        </w:rPr>
+        <w:t xml:space="preserve"> è installato </w:t>
+      </w:r>
+      <w:proofErr w:type="spellStart"/>
+      <w:r>
+        <w:rPr>
+          <w:lang w:val="it-IT"/>
+        </w:rPr>
+        <w:t>Nginx</w:t>
+      </w:r>
+      <w:proofErr w:type="spellEnd"/>
+      <w:r>
+        <w:rPr>
+          <w:lang w:val="it-IT"/>
+        </w:rPr>
+        <w:t xml:space="preserve"> (web server che permette di servire pagine web statiche o dinamiche in base al carico e al tre funzionalità), questo servizio utilizza la porta 80 per le richieste http mentre la porta 443 per le richieste </w:t>
+      </w:r>
+      <w:proofErr w:type="spellStart"/>
+      <w:r>
+        <w:rPr>
+          <w:lang w:val="it-IT"/>
+        </w:rPr>
+        <w:t>https</w:t>
+      </w:r>
+      <w:proofErr w:type="spellEnd"/>
+      <w:r>
+        <w:rPr>
+          <w:lang w:val="it-IT"/>
+        </w:rPr>
+        <w:t>.</w:t>
+      </w:r>
+    </w:p>
+    <w:p>
+      <w:pPr>
+        <w:rPr>
+          <w:lang w:val="it-IT"/>
+        </w:rPr>
+      </w:pPr>
+      <w:r>
+        <w:rPr>
+          <w:lang w:val="it-IT"/>
+        </w:rPr>
+        <w:t>I due server sono pressoché uguali le uniche differenze sono nell’</w:t>
+      </w:r>
+      <w:proofErr w:type="spellStart"/>
+      <w:r>
+        <w:rPr>
+          <w:lang w:val="it-IT"/>
+        </w:rPr>
+        <w:t>ip</w:t>
+      </w:r>
+      <w:proofErr w:type="spellEnd"/>
+      <w:r>
+        <w:rPr>
+          <w:lang w:val="it-IT"/>
+        </w:rPr>
+        <w:t xml:space="preserve"> che nel caso del promo è 10.20.0.61 mentre nel secondo è 10.20.0.62.</w:t>
+      </w:r>
+    </w:p>
+    <w:p>
+      <w:pPr>
+        <w:rPr>
+          <w:lang w:val="it-IT"/>
+        </w:rPr>
+      </w:pPr>
+      <w:r>
+        <w:rPr>
+          <w:lang w:val="it-IT"/>
+        </w:rPr>
+        <w:t>Questi due server hanno un servizio apache e php che permette di fornire le pagine web dinamiche, sulla porta 80.</w:t>
+      </w:r>
+    </w:p>
+    <w:p>
+      <w:pPr>
+        <w:rPr>
+          <w:lang w:val="it-IT"/>
+        </w:rPr>
+      </w:pPr>
+      <w:r>
+        <w:rPr>
+          <w:lang w:val="it-IT"/>
+        </w:rPr>
+        <w:t xml:space="preserve">Infine i due server lavorano in cluster e quindi condividono la setta memoria, per fare questo bisogna installare </w:t>
+      </w:r>
+      <w:proofErr w:type="spellStart"/>
+      <w:r>
+        <w:rPr>
+          <w:lang w:val="it-IT"/>
+        </w:rPr>
+        <w:t>Memcached</w:t>
+      </w:r>
+      <w:proofErr w:type="spellEnd"/>
+      <w:r>
+        <w:rPr>
+          <w:lang w:val="it-IT"/>
+        </w:rPr>
+        <w:t xml:space="preserve"> che permette di collegare le due memorie, lavorando sulla porta 11211.</w:t>
+      </w:r>
+    </w:p>
+    <w:p>
+      <w:pPr>
+        <w:rPr>
+          <w:lang w:val="it-IT"/>
+        </w:rPr>
+      </w:pPr>
+      <w:r>
+        <w:rPr>
+          <w:lang w:val="it-IT"/>
+        </w:rPr>
+        <w:t>Per questi server sono state utilizzate macchine virtuali.</w:t>
+      </w:r>
     </w:p>
     <w:p>
       <w:pPr>
@@ -8645,6 +9111,14 @@
       <w:r>
         <w:br w:type="page"/>
       </w:r>
+    </w:p>
+    <w:p>
+      <w:pPr>
+        <w:rPr>
+          <w:noProof/>
+          <w:lang w:val="it-IT"/>
+        </w:rPr>
+      </w:pPr>
     </w:p>
     <w:p>
       <w:pPr>
@@ -8653,106 +9127,502 @@
           <w:bottom w:val="single" w:sz="4" w:space="1" w:color="auto"/>
         </w:pBdr>
       </w:pPr>
-      <w:bookmarkStart w:id="32" w:name="_Toc461179222"/>
-      <w:bookmarkStart w:id="33" w:name="_Toc99619415"/>
-      <w:r>
+      <w:bookmarkStart w:id="30" w:name="_Toc461179222"/>
+      <w:bookmarkStart w:id="31" w:name="_Toc99619415"/>
+      <w:r>
+        <w:t>Implementazione</w:t>
+      </w:r>
+      <w:bookmarkEnd w:id="30"/>
+      <w:bookmarkEnd w:id="31"/>
+    </w:p>
+    <w:p>
+      <w:pPr>
+        <w:pStyle w:val="Titolo2"/>
+      </w:pPr>
+      <w:r>
+        <w:t>Configurazioni</w:t>
+      </w:r>
+    </w:p>
+    <w:p>
+      <w:pPr>
+        <w:pStyle w:val="Titolo3"/>
+      </w:pPr>
+      <w:r>
+        <w:t>php.ini</w:t>
+      </w:r>
+    </w:p>
+    <w:p>
+      <w:pPr>
+        <w:rPr>
+          <w:lang w:val="it-IT"/>
+        </w:rPr>
+      </w:pPr>
+      <w:r>
+        <w:rPr>
+          <w:lang w:val="it-IT"/>
+        </w:rPr>
+        <w:t>Nel file localizzato in “/</w:t>
+      </w:r>
+      <w:r>
+        <w:rPr>
+          <w:lang w:val="it-IT"/>
+        </w:rPr>
+        <w:t>etc/php/8.1/apache2/php.ini</w:t>
+      </w:r>
+      <w:r>
+        <w:rPr>
+          <w:lang w:val="it-IT"/>
+        </w:rPr>
+        <w:t xml:space="preserve">” abbiamo modificato nella sezione “File Uploads” alla riga 580 la variabile </w:t>
+      </w:r>
+      <w:proofErr w:type="spellStart"/>
+      <w:r>
+        <w:rPr>
+          <w:i/>
+          <w:lang w:val="it-IT"/>
+        </w:rPr>
+        <w:t>upload_max_filesize</w:t>
+      </w:r>
+      <w:proofErr w:type="spellEnd"/>
+      <w:r>
+        <w:rPr>
+          <w:lang w:val="it-IT"/>
+        </w:rPr>
+        <w:t xml:space="preserve"> settandola a 500M. Alla riga </w:t>
+      </w:r>
+      <w:r>
+        <w:rPr>
+          <w:lang w:val="it-IT"/>
+        </w:rPr>
+        <w:t xml:space="preserve">853 </w:t>
+      </w:r>
+      <w:r>
+        <w:rPr>
+          <w:lang w:val="it-IT"/>
+        </w:rPr>
+        <w:t xml:space="preserve">abbiamo modificato </w:t>
+      </w:r>
+      <w:proofErr w:type="spellStart"/>
+      <w:r>
+        <w:rPr>
+          <w:lang w:val="it-IT"/>
+        </w:rPr>
+        <w:t>max_file_uploads</w:t>
+      </w:r>
+      <w:proofErr w:type="spellEnd"/>
+      <w:r>
+        <w:rPr>
+          <w:lang w:val="it-IT"/>
+        </w:rPr>
+        <w:t xml:space="preserve"> ad 1, così da poter fare l’upload di un solo file.</w:t>
+      </w:r>
+    </w:p>
+    <w:p>
+      <w:pPr>
+        <w:rPr>
+          <w:lang w:val="it-IT"/>
+        </w:rPr>
+      </w:pPr>
+      <w:r>
+        <w:rPr>
+          <w:lang w:val="it-IT"/>
+        </w:rPr>
+        <w:t xml:space="preserve">Alla riga </w:t>
+      </w:r>
+      <w:r>
+        <w:rPr>
+          <w:lang w:val="it-IT"/>
+        </w:rPr>
+        <w:t>1326</w:t>
+      </w:r>
+      <w:r>
+        <w:rPr>
+          <w:lang w:val="it-IT"/>
+        </w:rPr>
+        <w:t xml:space="preserve"> abbiamo cambiato</w:t>
+      </w:r>
+      <w:r>
+        <w:rPr>
+          <w:lang w:val="it-IT"/>
+        </w:rPr>
+        <w:t xml:space="preserve"> </w:t>
+      </w:r>
+      <w:proofErr w:type="spellStart"/>
+      <w:proofErr w:type="gramStart"/>
+      <w:r>
+        <w:rPr>
+          <w:i/>
+          <w:lang w:val="it-IT"/>
+        </w:rPr>
+        <w:t>session.save</w:t>
+      </w:r>
+      <w:proofErr w:type="gramEnd"/>
+      <w:r>
+        <w:rPr>
+          <w:i/>
+          <w:lang w:val="it-IT"/>
+        </w:rPr>
+        <w:t>_handler</w:t>
+      </w:r>
+      <w:proofErr w:type="spellEnd"/>
+      <w:r>
+        <w:rPr>
+          <w:lang w:val="it-IT"/>
+        </w:rPr>
+        <w:t xml:space="preserve"> </w:t>
+      </w:r>
+      <w:r>
+        <w:rPr>
+          <w:lang w:val="it-IT"/>
+        </w:rPr>
+        <w:t>settandola a</w:t>
+      </w:r>
+      <w:r>
+        <w:rPr>
+          <w:lang w:val="it-IT"/>
+        </w:rPr>
+        <w:t xml:space="preserve"> </w:t>
+      </w:r>
+      <w:proofErr w:type="spellStart"/>
+      <w:r>
+        <w:rPr>
+          <w:i/>
+          <w:lang w:val="it-IT"/>
+        </w:rPr>
+        <w:t>memcached</w:t>
+      </w:r>
+      <w:r>
+        <w:rPr>
+          <w:i/>
+          <w:lang w:val="it-IT"/>
+        </w:rPr>
+        <w:t>.</w:t>
+      </w:r>
+      <w:r>
+        <w:rPr>
+          <w:lang w:val="it-IT"/>
+        </w:rPr>
+        <w:t>e</w:t>
+      </w:r>
+      <w:proofErr w:type="spellEnd"/>
+      <w:r>
+        <w:rPr>
+          <w:lang w:val="it-IT"/>
+        </w:rPr>
+        <w:t xml:space="preserve"> poco sotto (riga </w:t>
+      </w:r>
+      <w:r>
+        <w:rPr>
+          <w:lang w:val="it-IT"/>
+        </w:rPr>
+        <w:t>1334</w:t>
+      </w:r>
+      <w:r>
+        <w:rPr>
+          <w:lang w:val="it-IT"/>
+        </w:rPr>
+        <w:t xml:space="preserve">) abbiamo settato </w:t>
+      </w:r>
+      <w:proofErr w:type="spellStart"/>
+      <w:r>
+        <w:rPr>
+          <w:i/>
+          <w:lang w:val="it-IT"/>
+        </w:rPr>
+        <w:t>session.save_path</w:t>
+      </w:r>
+      <w:proofErr w:type="spellEnd"/>
+      <w:r>
+        <w:rPr>
+          <w:lang w:val="it-IT"/>
+        </w:rPr>
+        <w:t xml:space="preserve"> </w:t>
+      </w:r>
+      <w:r>
+        <w:rPr>
+          <w:lang w:val="it-IT"/>
+        </w:rPr>
+        <w:t>a</w:t>
+      </w:r>
+      <w:r>
+        <w:rPr>
+          <w:lang w:val="it-IT"/>
+        </w:rPr>
+        <w:t xml:space="preserve"> "10.20.0.62:11211,10.20.0.61:11211"</w:t>
+      </w:r>
+      <w:r>
+        <w:rPr>
+          <w:lang w:val="it-IT"/>
+        </w:rPr>
+        <w:t>.</w:t>
+      </w:r>
+    </w:p>
+    <w:p>
+      <w:pPr>
+        <w:rPr>
+          <w:lang w:val="it-IT"/>
+        </w:rPr>
+      </w:pPr>
+      <w:r>
+        <w:rPr>
+          <w:lang w:val="it-IT"/>
+        </w:rPr>
+        <w:t xml:space="preserve">Nella sezione “Data Handling” abbiamo cambiato a riga </w:t>
+      </w:r>
+      <w:r>
+        <w:rPr>
+          <w:lang w:val="it-IT"/>
+        </w:rPr>
+        <w:t>698</w:t>
+      </w:r>
+      <w:r>
+        <w:rPr>
+          <w:lang w:val="it-IT"/>
+        </w:rPr>
+        <w:t xml:space="preserve"> il </w:t>
+      </w:r>
+      <w:proofErr w:type="spellStart"/>
+      <w:r>
+        <w:rPr>
+          <w:i/>
+          <w:lang w:val="it-IT"/>
+        </w:rPr>
+        <w:t>post_max_size</w:t>
+      </w:r>
+      <w:proofErr w:type="spellEnd"/>
+      <w:r>
+        <w:rPr>
+          <w:lang w:val="it-IT"/>
+        </w:rPr>
+        <w:t xml:space="preserve"> </w:t>
+      </w:r>
+      <w:r>
+        <w:rPr>
+          <w:lang w:val="it-IT"/>
+        </w:rPr>
+        <w:t>a</w:t>
+      </w:r>
+      <w:r>
+        <w:rPr>
+          <w:lang w:val="it-IT"/>
+        </w:rPr>
+        <w:t xml:space="preserve"> 500M</w:t>
+      </w:r>
+      <w:r>
+        <w:rPr>
+          <w:lang w:val="it-IT"/>
+        </w:rPr>
+        <w:t>.</w:t>
+      </w:r>
+    </w:p>
+    <w:p>
+      <w:pPr>
+        <w:pStyle w:val="Titolo3"/>
+      </w:pPr>
+      <w:r>
+        <w:t>load-balancer.conf</w:t>
+      </w:r>
+    </w:p>
+    <w:p>
+      <w:pPr>
+        <w:rPr>
+          <w:lang w:val="it-IT"/>
+        </w:rPr>
+      </w:pPr>
+      <w:r>
+        <w:rPr>
+          <w:lang w:val="it-IT"/>
+        </w:rPr>
+        <w:t>nel file presente in “</w:t>
+      </w:r>
+      <w:r>
+        <w:rPr>
+          <w:lang w:val="it-IT"/>
+        </w:rPr>
+        <w:t>/etc/</w:t>
+      </w:r>
+      <w:proofErr w:type="spellStart"/>
+      <w:r>
+        <w:rPr>
+          <w:lang w:val="it-IT"/>
+        </w:rPr>
+        <w:t>nginx</w:t>
+      </w:r>
+      <w:proofErr w:type="spellEnd"/>
+      <w:r>
+        <w:rPr>
+          <w:lang w:val="it-IT"/>
+        </w:rPr>
+        <w:t>/</w:t>
+      </w:r>
+      <w:proofErr w:type="spellStart"/>
+      <w:r>
+        <w:rPr>
+          <w:lang w:val="it-IT"/>
+        </w:rPr>
+        <w:t>conf.d</w:t>
+      </w:r>
+      <w:proofErr w:type="spellEnd"/>
+      <w:r>
+        <w:rPr>
+          <w:lang w:val="it-IT"/>
+        </w:rPr>
+        <w:t>/load-balancing.conf</w:t>
+      </w:r>
+      <w:r>
+        <w:rPr>
+          <w:lang w:val="it-IT"/>
+        </w:rPr>
+        <w:t>“</w:t>
+      </w:r>
+      <w:r>
+        <w:rPr>
+          <w:lang w:val="it-IT"/>
+        </w:rPr>
+        <w:t xml:space="preserve"> </w:t>
+      </w:r>
+      <w:r>
+        <w:rPr>
+          <w:lang w:val="it-IT"/>
+        </w:rPr>
+        <w:t xml:space="preserve">abbiamo inserito questo codice per configurare il load </w:t>
+      </w:r>
+      <w:proofErr w:type="spellStart"/>
+      <w:r>
+        <w:rPr>
+          <w:lang w:val="it-IT"/>
+        </w:rPr>
+        <w:t>balancer</w:t>
+      </w:r>
+      <w:proofErr w:type="spellEnd"/>
+      <w:r>
+        <w:rPr>
+          <w:lang w:val="it-IT"/>
+        </w:rPr>
+        <w:t xml:space="preserve"> utilizzando </w:t>
+      </w:r>
+      <w:proofErr w:type="spellStart"/>
+      <w:r>
+        <w:rPr>
+          <w:lang w:val="it-IT"/>
+        </w:rPr>
+        <w:t>nginx</w:t>
+      </w:r>
+      <w:proofErr w:type="spellEnd"/>
+      <w:r>
+        <w:rPr>
+          <w:lang w:val="it-IT"/>
+        </w:rPr>
+        <w:t>.</w:t>
+      </w:r>
+    </w:p>
+    <w:p>
+      <w:pPr>
+        <w:rPr>
+          <w:noProof/>
+        </w:rPr>
+      </w:pPr>
+    </w:p>
+    <w:p>
+      <w:pPr>
+        <w:rPr>
+          <w:lang w:val="it-IT"/>
+        </w:rPr>
+      </w:pPr>
+      <w:r>
+        <w:rPr>
+          <w:noProof/>
+        </w:rPr>
+        <w:drawing>
+          <wp:inline distT="0" distB="0" distL="0" distR="0" wp14:anchorId="48D993E6" wp14:editId="43C71106">
+            <wp:extent cx="4701540" cy="2495271"/>
+            <wp:effectExtent l="0" t="0" r="3810" b="635"/>
+            <wp:docPr id="8" name="Immagine 8"/>
+            <wp:cNvGraphicFramePr>
+              <a:graphicFrameLocks xmlns:a="http://schemas.openxmlformats.org/drawingml/2006/main" noChangeAspect="1"/>
+            </wp:cNvGraphicFramePr>
+            <a:graphic xmlns:a="http://schemas.openxmlformats.org/drawingml/2006/main">
+              <a:graphicData uri="http://schemas.openxmlformats.org/drawingml/2006/picture">
+                <pic:pic xmlns:pic="http://schemas.openxmlformats.org/drawingml/2006/picture">
+                  <pic:nvPicPr>
+                    <pic:cNvPr id="1" name=""/>
+                    <pic:cNvPicPr/>
+                  </pic:nvPicPr>
+                  <pic:blipFill rotWithShape="1">
+                    <a:blip r:embed="rId18"/>
+                    <a:srcRect l="12139" t="14195" r="53932" b="53791"/>
+                    <a:stretch/>
+                  </pic:blipFill>
+                  <pic:spPr bwMode="auto">
+                    <a:xfrm>
+                      <a:off x="0" y="0"/>
+                      <a:ext cx="4719959" cy="2505047"/>
+                    </a:xfrm>
+                    <a:prstGeom prst="rect">
+                      <a:avLst/>
+                    </a:prstGeom>
+                    <a:ln>
+                      <a:noFill/>
+                    </a:ln>
+                    <a:extLst>
+                      <a:ext uri="{53640926-AAD7-44D8-BBD7-CCE9431645EC}">
+                        <a14:shadowObscured xmlns:a14="http://schemas.microsoft.com/office/drawing/2010/main"/>
+                      </a:ext>
+                    </a:extLst>
+                  </pic:spPr>
+                </pic:pic>
+              </a:graphicData>
+            </a:graphic>
+          </wp:inline>
+        </w:drawing>
+      </w:r>
+    </w:p>
+    <w:p>
+      <w:pPr>
+        <w:rPr>
+          <w:lang w:val="it-IT"/>
+        </w:rPr>
+      </w:pPr>
+      <w:r>
+        <w:rPr>
+          <w:lang w:val="it-IT"/>
+        </w:rPr>
+        <w:br w:type="page"/>
+      </w:r>
+    </w:p>
+    <w:p>
+      <w:pPr>
+        <w:pStyle w:val="Titolo1"/>
+        <w:rPr>
+          <w:lang w:val="it-IT"/>
+        </w:rPr>
+      </w:pPr>
+      <w:bookmarkStart w:id="32" w:name="_Toc461179223"/>
+      <w:bookmarkStart w:id="33" w:name="_Toc99619416"/>
+      <w:r>
+        <w:rPr>
+          <w:lang w:val="it-IT"/>
+        </w:rPr>
         <w:lastRenderedPageBreak/>
-        <w:t>Implementazione</w:t>
+        <w:t>Test</w:t>
       </w:r>
       <w:bookmarkEnd w:id="32"/>
       <w:bookmarkEnd w:id="33"/>
     </w:p>
     <w:p>
-      <w:r>
-        <w:t>In questo capitolo dovrà essere mostrato come è stato realizzato il lavoro. Questa parte può differenziarsi dalla progettazione in quanto il risultato ottenuto non per forza può essere come era stato progettato.</w:t>
-      </w:r>
-    </w:p>
-    <w:p>
-      <w:r>
-        <w:t xml:space="preserve">Sulla base di queste informazioni il lavoro svolto dovrà essere riproducibile. </w:t>
-      </w:r>
-    </w:p>
-    <w:p>
-      <w:r>
-        <w:t>In questa parte è richiesto l’inserimento di codice sorgente</w:t>
-      </w:r>
-      <w:r>
-        <w:t xml:space="preserve"> - </w:t>
-      </w:r>
-      <w:proofErr w:type="spellStart"/>
-      <w:r>
-        <w:t>P</w:t>
-      </w:r>
-      <w:r>
-        <w:t>rint</w:t>
-      </w:r>
-      <w:proofErr w:type="spellEnd"/>
-      <w:r>
-        <w:t xml:space="preserve"> </w:t>
-      </w:r>
-      <w:r>
-        <w:t>S</w:t>
-      </w:r>
-      <w:r>
-        <w:t xml:space="preserve">creen </w:t>
-      </w:r>
-      <w:r>
-        <w:t xml:space="preserve">- </w:t>
-      </w:r>
-      <w:r>
-        <w:t>di maschere solamente per quei passaggi particolarmente significativi e/o critici.</w:t>
-      </w:r>
-    </w:p>
-    <w:p>
-      <w:r>
-        <w:t>Inoltre,</w:t>
-      </w:r>
-      <w:r>
-        <w:t xml:space="preserve"> dovranno essere descritte eventuali varianti di soluzione o scelte di prodotti con motivazione delle scelte.</w:t>
-      </w:r>
-    </w:p>
-    <w:p>
-      <w:r>
-        <w:t>Non deve apparire nessuna forma di guida d’uso di librerie o di componenti utilizzati. Eventualmente questa va allegata.</w:t>
-      </w:r>
-    </w:p>
-    <w:p>
-      <w:r>
-        <w:t>Per eventuali dettagli si possono inserire riferimenti ai diari.</w:t>
-      </w:r>
-    </w:p>
-    <w:p>
-      <w:pPr>
-        <w:pStyle w:val="Titolo1"/>
-        <w:rPr>
-          <w:lang w:val="it-IT"/>
-        </w:rPr>
-      </w:pPr>
-      <w:bookmarkStart w:id="34" w:name="_Toc461179223"/>
-      <w:bookmarkStart w:id="35" w:name="_Toc99619416"/>
-      <w:r>
-        <w:rPr>
-          <w:lang w:val="it-IT"/>
-        </w:rPr>
-        <w:t>Test</w:t>
+      <w:pPr>
+        <w:pStyle w:val="Titolo2"/>
+      </w:pPr>
+      <w:bookmarkStart w:id="34" w:name="_Toc461179224"/>
+      <w:bookmarkStart w:id="35" w:name="_Toc99619417"/>
+      <w:r>
+        <w:t>Protocollo di test</w:t>
       </w:r>
       <w:bookmarkEnd w:id="34"/>
       <w:bookmarkEnd w:id="35"/>
     </w:p>
     <w:p>
       <w:pPr>
-        <w:pStyle w:val="Titolo2"/>
-      </w:pPr>
-      <w:bookmarkStart w:id="36" w:name="_Toc461179224"/>
-      <w:bookmarkStart w:id="37" w:name="_Toc99619417"/>
-      <w:r>
-        <w:t>Protocollo di test</w:t>
-      </w:r>
-      <w:bookmarkEnd w:id="36"/>
-      <w:bookmarkEnd w:id="37"/>
-    </w:p>
-    <w:p>
-      <w:pPr>
         <w:rPr>
           <w:lang w:val="it-IT"/>
         </w:rPr>
@@ -8770,12 +9640,6 @@
           <w:lang w:val="it-IT"/>
         </w:rPr>
       </w:pPr>
-      <w:r>
-        <w:rPr>
-          <w:lang w:val="it-IT"/>
-        </w:rPr>
-        <w:br w:type="page"/>
-      </w:r>
     </w:p>
     <w:tbl>
       <w:tblPr>
@@ -8818,11 +9682,16 @@
             </w:pPr>
             <w:r>
               <w:rPr>
+                <w:lang w:val="it-IT"/>
+              </w:rPr>
+              <w:br w:type="page"/>
+            </w:r>
+            <w:r>
+              <w:rPr>
                 <w:b/>
                 <w:sz w:val="18"/>
                 <w:szCs w:val="18"/>
               </w:rPr>
-              <w:lastRenderedPageBreak/>
               <w:t>Test Case:</w:t>
             </w:r>
           </w:p>
@@ -9916,7 +10785,25 @@
                 <w:szCs w:val="21"/>
                 <w:lang w:val="it-IT" w:eastAsia="en-US"/>
               </w:rPr>
-              <w:t xml:space="preserve">Iniziare un’iterazione </w:t>
+              <w:t>Iniziare un’i</w:t>
+            </w:r>
+            <w:r>
+              <w:rPr>
+                <w:rFonts w:asciiTheme="minorHAnsi" w:hAnsiTheme="minorHAnsi" w:cstheme="minorHAnsi"/>
+                <w:sz w:val="21"/>
+                <w:szCs w:val="21"/>
+                <w:lang w:val="it-IT" w:eastAsia="en-US"/>
+              </w:rPr>
+              <w:t>n</w:t>
+            </w:r>
+            <w:r>
+              <w:rPr>
+                <w:rFonts w:asciiTheme="minorHAnsi" w:hAnsiTheme="minorHAnsi" w:cstheme="minorHAnsi"/>
+                <w:sz w:val="21"/>
+                <w:szCs w:val="21"/>
+                <w:lang w:val="it-IT" w:eastAsia="en-US"/>
+              </w:rPr>
+              <w:t xml:space="preserve">terazione </w:t>
             </w:r>
           </w:p>
           <w:p>
@@ -10753,19 +11640,6 @@
         </w:rPr>
       </w:pPr>
     </w:p>
-    <w:p>
-      <w:pPr>
-        <w:rPr>
-          <w:lang w:val="it-IT"/>
-        </w:rPr>
-      </w:pPr>
-      <w:r>
-        <w:rPr>
-          <w:lang w:val="it-IT"/>
-        </w:rPr>
-        <w:br w:type="page"/>
-      </w:r>
-    </w:p>
     <w:tbl>
       <w:tblPr>
         <w:tblW w:w="9521" w:type="dxa"/>
@@ -12769,19 +13643,19 @@
           <w:lang w:val="it-IT"/>
         </w:rPr>
       </w:pPr>
-    </w:p>
-    <w:p>
-      <w:pPr>
-        <w:rPr>
-          <w:lang w:val="it-IT"/>
-        </w:rPr>
-      </w:pPr>
       <w:r>
         <w:rPr>
           <w:lang w:val="it-IT"/>
         </w:rPr>
         <w:br w:type="page"/>
       </w:r>
+    </w:p>
+    <w:p>
+      <w:pPr>
+        <w:rPr>
+          <w:lang w:val="it-IT"/>
+        </w:rPr>
+      </w:pPr>
     </w:p>
     <w:tbl>
       <w:tblPr>
@@ -12828,7 +13702,6 @@
                 <w:sz w:val="18"/>
                 <w:szCs w:val="18"/>
               </w:rPr>
-              <w:lastRenderedPageBreak/>
               <w:t>Test Case:</w:t>
             </w:r>
           </w:p>
@@ -12960,23 +13833,7 @@
                 <w:rFonts w:asciiTheme="minorHAnsi" w:hAnsiTheme="minorHAnsi" w:cstheme="minorHAnsi"/>
                 <w:lang w:val="it-IT"/>
               </w:rPr>
-              <w:t xml:space="preserve">Cancellazione dati sul </w:t>
-            </w:r>
-            <w:proofErr w:type="spellStart"/>
-            <w:r>
-              <w:rPr>
-                <w:rFonts w:asciiTheme="minorHAnsi" w:hAnsiTheme="minorHAnsi" w:cstheme="minorHAnsi"/>
-                <w:lang w:val="it-IT"/>
-              </w:rPr>
-              <w:t>db</w:t>
-            </w:r>
-            <w:proofErr w:type="spellEnd"/>
-            <w:r>
-              <w:rPr>
-                <w:rFonts w:asciiTheme="minorHAnsi" w:hAnsiTheme="minorHAnsi" w:cstheme="minorHAnsi"/>
-                <w:lang w:val="it-IT"/>
-              </w:rPr>
-              <w:t xml:space="preserve"> e sul server</w:t>
+              <w:t>Cancellazione dati sul server</w:t>
             </w:r>
           </w:p>
         </w:tc>
@@ -13047,23 +13904,7 @@
                 <w:rFonts w:asciiTheme="minorHAnsi" w:hAnsiTheme="minorHAnsi" w:cstheme="minorHAnsi"/>
                 <w:lang w:val="it-IT"/>
               </w:rPr>
-              <w:t xml:space="preserve">i dati sul </w:t>
-            </w:r>
-            <w:proofErr w:type="spellStart"/>
-            <w:r>
-              <w:rPr>
-                <w:rFonts w:asciiTheme="minorHAnsi" w:hAnsiTheme="minorHAnsi" w:cstheme="minorHAnsi"/>
-                <w:lang w:val="it-IT"/>
-              </w:rPr>
-              <w:t>db</w:t>
-            </w:r>
-            <w:proofErr w:type="spellEnd"/>
-            <w:r>
-              <w:rPr>
-                <w:rFonts w:asciiTheme="minorHAnsi" w:hAnsiTheme="minorHAnsi" w:cstheme="minorHAnsi"/>
-                <w:lang w:val="it-IT"/>
-              </w:rPr>
-              <w:t xml:space="preserve"> e sul server vengano cancellati dopo 1 ora</w:t>
+              <w:t>i dati sul server vengano cancellati dopo 1 ora</w:t>
             </w:r>
           </w:p>
         </w:tc>
@@ -13161,46 +14002,6 @@
               <w:t xml:space="preserve"> funzionante</w:t>
             </w:r>
           </w:p>
-          <w:p>
-            <w:pPr>
-              <w:spacing w:before="100" w:beforeAutospacing="1"/>
-              <w:rPr>
-                <w:rFonts w:asciiTheme="minorHAnsi" w:hAnsiTheme="minorHAnsi" w:cstheme="minorHAnsi"/>
-                <w:sz w:val="21"/>
-                <w:szCs w:val="21"/>
-                <w:lang w:val="it-IT" w:eastAsia="en-US"/>
-              </w:rPr>
-            </w:pPr>
-            <w:r>
-              <w:rPr>
-                <w:rFonts w:asciiTheme="minorHAnsi" w:hAnsiTheme="minorHAnsi" w:cstheme="minorHAnsi"/>
-                <w:sz w:val="21"/>
-                <w:szCs w:val="21"/>
-                <w:lang w:val="it-IT" w:eastAsia="en-US"/>
-              </w:rPr>
-              <w:t xml:space="preserve">Avere un </w:t>
-            </w:r>
-            <w:proofErr w:type="spellStart"/>
-            <w:r>
-              <w:rPr>
-                <w:rFonts w:asciiTheme="minorHAnsi" w:hAnsiTheme="minorHAnsi" w:cstheme="minorHAnsi"/>
-                <w:sz w:val="21"/>
-                <w:szCs w:val="21"/>
-                <w:lang w:val="it-IT" w:eastAsia="en-US"/>
-              </w:rPr>
-              <w:t>db</w:t>
-            </w:r>
-            <w:proofErr w:type="spellEnd"/>
-            <w:r>
-              <w:rPr>
-                <w:rFonts w:asciiTheme="minorHAnsi" w:hAnsiTheme="minorHAnsi" w:cstheme="minorHAnsi"/>
-                <w:sz w:val="21"/>
-                <w:szCs w:val="21"/>
-                <w:lang w:val="it-IT" w:eastAsia="en-US"/>
-              </w:rPr>
-              <w:t xml:space="preserve"> funzionante</w:t>
-            </w:r>
-          </w:p>
         </w:tc>
       </w:tr>
       <w:tr>
@@ -13357,51 +14158,15 @@
               </w:rPr>
               <w:t xml:space="preserve"> del server</w:t>
             </w:r>
-          </w:p>
-          <w:p>
-            <w:pPr>
-              <w:pStyle w:val="Paragrafoelenco"/>
-              <w:numPr>
-                <w:ilvl w:val="0"/>
-                <w:numId w:val="33"/>
-              </w:numPr>
-              <w:spacing w:before="100" w:beforeAutospacing="1"/>
+            <w:r>
               <w:rPr>
                 <w:rFonts w:asciiTheme="minorHAnsi" w:hAnsiTheme="minorHAnsi" w:cstheme="minorHAnsi"/>
                 <w:sz w:val="21"/>
                 <w:szCs w:val="21"/>
                 <w:lang w:val="it-IT" w:eastAsia="en-US"/>
               </w:rPr>
-            </w:pPr>
-            <w:r>
-              <w:rPr>
-                <w:rFonts w:asciiTheme="minorHAnsi" w:hAnsiTheme="minorHAnsi" w:cstheme="minorHAnsi"/>
-                <w:sz w:val="21"/>
-                <w:szCs w:val="21"/>
-                <w:lang w:val="it-IT" w:eastAsia="en-US"/>
-              </w:rPr>
-              <w:t xml:space="preserve">Collegarsi </w:t>
-            </w:r>
-            <w:r>
-              <w:rPr>
-                <w:rFonts w:asciiTheme="minorHAnsi" w:hAnsiTheme="minorHAnsi" w:cstheme="minorHAnsi"/>
-                <w:sz w:val="21"/>
-                <w:szCs w:val="21"/>
-                <w:lang w:val="it-IT" w:eastAsia="en-US"/>
-              </w:rPr>
-              <w:t xml:space="preserve">al </w:t>
-            </w:r>
-            <w:proofErr w:type="spellStart"/>
-            <w:r>
-              <w:rPr>
-                <w:rFonts w:asciiTheme="minorHAnsi" w:hAnsiTheme="minorHAnsi" w:cstheme="minorHAnsi"/>
-                <w:sz w:val="21"/>
-                <w:szCs w:val="21"/>
-                <w:lang w:val="it-IT" w:eastAsia="en-US"/>
-              </w:rPr>
-              <w:t>db</w:t>
-            </w:r>
-            <w:proofErr w:type="spellEnd"/>
+              <w:t xml:space="preserve"> e che la cartella locale sia cancellata</w:t>
+            </w:r>
           </w:p>
           <w:p>
             <w:pPr>
@@ -13534,7 +14299,7 @@
           <w:lang w:val="it-IT"/>
         </w:rPr>
       </w:pPr>
-      <w:bookmarkStart w:id="38" w:name="_Toc461179225"/>
+      <w:bookmarkStart w:id="36" w:name="_Toc461179225"/>
       <w:r>
         <w:rPr>
           <w:lang w:val="it-IT"/>
@@ -13546,11 +14311,465 @@
       <w:pPr>
         <w:pStyle w:val="Titolo2"/>
       </w:pPr>
-      <w:bookmarkStart w:id="39" w:name="_Toc99619418"/>
+      <w:bookmarkStart w:id="37" w:name="_Toc99619418"/>
       <w:r>
         <w:lastRenderedPageBreak/>
         <w:t>Risultati test</w:t>
       </w:r>
+      <w:bookmarkEnd w:id="36"/>
+      <w:bookmarkEnd w:id="37"/>
+    </w:p>
+    <w:tbl>
+      <w:tblPr>
+        <w:tblStyle w:val="Grigliatabella"/>
+        <w:tblW w:w="0" w:type="auto"/>
+        <w:tblLook w:val="04A0" w:firstRow="1" w:lastRow="0" w:firstColumn="1" w:lastColumn="0" w:noHBand="0" w:noVBand="1"/>
+      </w:tblPr>
+      <w:tblGrid>
+        <w:gridCol w:w="2407"/>
+        <w:gridCol w:w="2407"/>
+        <w:gridCol w:w="2407"/>
+        <w:gridCol w:w="2407"/>
+      </w:tblGrid>
+      <w:tr>
+        <w:tc>
+          <w:tcPr>
+            <w:tcW w:w="2407" w:type="dxa"/>
+            <w:tcBorders>
+              <w:bottom w:val="single" w:sz="4" w:space="0" w:color="767171"/>
+            </w:tcBorders>
+            <w:shd w:val="clear" w:color="auto" w:fill="AEAAAA" w:themeFill="background2" w:themeFillShade="BF"/>
+          </w:tcPr>
+          <w:p>
+            <w:r>
+              <w:t>Test Case</w:t>
+            </w:r>
+          </w:p>
+        </w:tc>
+        <w:tc>
+          <w:tcPr>
+            <w:tcW w:w="2407" w:type="dxa"/>
+            <w:shd w:val="clear" w:color="auto" w:fill="AEAAAA" w:themeFill="background2" w:themeFillShade="BF"/>
+          </w:tcPr>
+          <w:p>
+            <w:r>
+              <w:t>Risultato</w:t>
+            </w:r>
+          </w:p>
+        </w:tc>
+        <w:tc>
+          <w:tcPr>
+            <w:tcW w:w="2407" w:type="dxa"/>
+            <w:shd w:val="clear" w:color="auto" w:fill="AEAAAA" w:themeFill="background2" w:themeFillShade="BF"/>
+          </w:tcPr>
+          <w:p>
+            <w:r>
+              <w:t>Commento</w:t>
+            </w:r>
+          </w:p>
+        </w:tc>
+        <w:tc>
+          <w:tcPr>
+            <w:tcW w:w="2407" w:type="dxa"/>
+            <w:shd w:val="clear" w:color="auto" w:fill="AEAAAA" w:themeFill="background2" w:themeFillShade="BF"/>
+          </w:tcPr>
+          <w:p>
+            <w:r>
+              <w:t>Data</w:t>
+            </w:r>
+          </w:p>
+        </w:tc>
+      </w:tr>
+      <w:tr>
+        <w:tc>
+          <w:tcPr>
+            <w:tcW w:w="2407" w:type="dxa"/>
+            <w:tcBorders>
+              <w:top w:val="single" w:sz="4" w:space="0" w:color="767171"/>
+            </w:tcBorders>
+            <w:shd w:val="clear" w:color="auto" w:fill="F4B083" w:themeFill="accent2" w:themeFillTint="99"/>
+          </w:tcPr>
+          <w:p>
+            <w:r>
+              <w:t>TC-001</w:t>
+            </w:r>
+          </w:p>
+        </w:tc>
+        <w:tc>
+          <w:tcPr>
+            <w:tcW w:w="2407" w:type="dxa"/>
+            <w:shd w:val="clear" w:color="auto" w:fill="F4B083" w:themeFill="accent2" w:themeFillTint="99"/>
+          </w:tcPr>
+          <w:p>
+            <w:r>
+              <w:t xml:space="preserve">NO </w:t>
+            </w:r>
+            <w:r>
+              <w:t>OK</w:t>
+            </w:r>
+          </w:p>
+        </w:tc>
+        <w:tc>
+          <w:tcPr>
+            <w:tcW w:w="2407" w:type="dxa"/>
+            <w:shd w:val="clear" w:color="auto" w:fill="F4B083" w:themeFill="accent2" w:themeFillTint="99"/>
+          </w:tcPr>
+          <w:p>
+            <w:r>
+              <w:t xml:space="preserve">Il client quando si connette viene reindirizzato al load balancer con il </w:t>
+            </w:r>
+            <w:r>
+              <w:t xml:space="preserve">numero di connessioni </w:t>
+            </w:r>
+            <w:r>
+              <w:t>minore</w:t>
+            </w:r>
+            <w:r>
+              <w:t xml:space="preserve"> e non con il carico minore</w:t>
+            </w:r>
+            <w:r>
+              <w:t>.</w:t>
+            </w:r>
+          </w:p>
+        </w:tc>
+        <w:tc>
+          <w:tcPr>
+            <w:tcW w:w="2407" w:type="dxa"/>
+            <w:shd w:val="clear" w:color="auto" w:fill="F4B083" w:themeFill="accent2" w:themeFillTint="99"/>
+          </w:tcPr>
+          <w:p>
+            <w:r>
+              <w:t>07.04.2022</w:t>
+            </w:r>
+          </w:p>
+        </w:tc>
+      </w:tr>
+      <w:tr>
+        <w:tc>
+          <w:tcPr>
+            <w:tcW w:w="2407" w:type="dxa"/>
+            <w:shd w:val="clear" w:color="auto" w:fill="A8D08D" w:themeFill="accent6" w:themeFillTint="99"/>
+          </w:tcPr>
+          <w:p>
+            <w:r>
+              <w:t>TC-002</w:t>
+            </w:r>
+          </w:p>
+        </w:tc>
+        <w:tc>
+          <w:tcPr>
+            <w:tcW w:w="2407" w:type="dxa"/>
+            <w:shd w:val="clear" w:color="auto" w:fill="A8D08D" w:themeFill="accent6" w:themeFillTint="99"/>
+          </w:tcPr>
+          <w:p>
+            <w:r>
+              <w:t>OK</w:t>
+            </w:r>
+          </w:p>
+        </w:tc>
+        <w:tc>
+          <w:tcPr>
+            <w:tcW w:w="2407" w:type="dxa"/>
+            <w:shd w:val="clear" w:color="auto" w:fill="A8D08D" w:themeFill="accent6" w:themeFillTint="99"/>
+          </w:tcPr>
+          <w:p>
+            <w:r>
+              <w:t>Il client in caso dovesse ricollegarsi e viene reindirizzato su un server diverso dal precedente, deve poter continuare la sua esperienza senza interruzioni.</w:t>
+            </w:r>
+          </w:p>
+        </w:tc>
+        <w:tc>
+          <w:tcPr>
+            <w:tcW w:w="2407" w:type="dxa"/>
+            <w:shd w:val="clear" w:color="auto" w:fill="A8D08D" w:themeFill="accent6" w:themeFillTint="99"/>
+          </w:tcPr>
+          <w:p>
+            <w:r>
+              <w:t>07</w:t>
+            </w:r>
+            <w:r>
+              <w:t>.</w:t>
+            </w:r>
+            <w:r>
+              <w:t>04</w:t>
+            </w:r>
+            <w:r>
+              <w:t>.202</w:t>
+            </w:r>
+            <w:r>
+              <w:t>2</w:t>
+            </w:r>
+          </w:p>
+        </w:tc>
+      </w:tr>
+      <w:tr>
+        <w:tc>
+          <w:tcPr>
+            <w:tcW w:w="2407" w:type="dxa"/>
+            <w:shd w:val="clear" w:color="auto" w:fill="A8D08D" w:themeFill="accent6" w:themeFillTint="99"/>
+          </w:tcPr>
+          <w:p>
+            <w:r>
+              <w:t>TC-003</w:t>
+            </w:r>
+          </w:p>
+        </w:tc>
+        <w:tc>
+          <w:tcPr>
+            <w:tcW w:w="2407" w:type="dxa"/>
+            <w:shd w:val="clear" w:color="auto" w:fill="A8D08D" w:themeFill="accent6" w:themeFillTint="99"/>
+          </w:tcPr>
+          <w:p>
+            <w:r>
+              <w:t>OK</w:t>
+            </w:r>
+          </w:p>
+        </w:tc>
+        <w:tc>
+          <w:tcPr>
+            <w:tcW w:w="2407" w:type="dxa"/>
+            <w:shd w:val="clear" w:color="auto" w:fill="A8D08D" w:themeFill="accent6" w:themeFillTint="99"/>
+          </w:tcPr>
+          <w:p>
+            <w:r>
+              <w:t>Quando viene chiusa la GUI e si riapre, il processo dei file non si deve fermare.</w:t>
+            </w:r>
+          </w:p>
+        </w:tc>
+        <w:tc>
+          <w:tcPr>
+            <w:tcW w:w="2407" w:type="dxa"/>
+            <w:shd w:val="clear" w:color="auto" w:fill="A8D08D" w:themeFill="accent6" w:themeFillTint="99"/>
+          </w:tcPr>
+          <w:p>
+            <w:r>
+              <w:t>07</w:t>
+            </w:r>
+            <w:r>
+              <w:t>.</w:t>
+            </w:r>
+            <w:r>
+              <w:t>04</w:t>
+            </w:r>
+            <w:r>
+              <w:t>.202</w:t>
+            </w:r>
+            <w:r>
+              <w:t>2</w:t>
+            </w:r>
+          </w:p>
+        </w:tc>
+      </w:tr>
+      <w:tr>
+        <w:tc>
+          <w:tcPr>
+            <w:tcW w:w="2407" w:type="dxa"/>
+            <w:shd w:val="clear" w:color="auto" w:fill="A8D08D" w:themeFill="accent6" w:themeFillTint="99"/>
+          </w:tcPr>
+          <w:p>
+            <w:r>
+              <w:t>TC-004</w:t>
+            </w:r>
+          </w:p>
+        </w:tc>
+        <w:tc>
+          <w:tcPr>
+            <w:tcW w:w="2407" w:type="dxa"/>
+            <w:shd w:val="clear" w:color="auto" w:fill="A8D08D" w:themeFill="accent6" w:themeFillTint="99"/>
+          </w:tcPr>
+          <w:p>
+            <w:r>
+              <w:t>OK</w:t>
+            </w:r>
+          </w:p>
+        </w:tc>
+        <w:tc>
+          <w:tcPr>
+            <w:tcW w:w="2407" w:type="dxa"/>
+            <w:shd w:val="clear" w:color="auto" w:fill="A8D08D" w:themeFill="accent6" w:themeFillTint="99"/>
+          </w:tcPr>
+          <w:p>
+            <w:r>
+              <w:t>L’utente può caricare solo file mp4 non maggiori di 500 MB.</w:t>
+            </w:r>
+          </w:p>
+        </w:tc>
+        <w:tc>
+          <w:tcPr>
+            <w:tcW w:w="2407" w:type="dxa"/>
+            <w:shd w:val="clear" w:color="auto" w:fill="A8D08D" w:themeFill="accent6" w:themeFillTint="99"/>
+          </w:tcPr>
+          <w:p>
+            <w:r>
+              <w:t>07.04.2022</w:t>
+            </w:r>
+          </w:p>
+        </w:tc>
+      </w:tr>
+      <w:tr>
+        <w:tc>
+          <w:tcPr>
+            <w:tcW w:w="2407" w:type="dxa"/>
+            <w:shd w:val="clear" w:color="auto" w:fill="A8D08D" w:themeFill="accent6" w:themeFillTint="99"/>
+          </w:tcPr>
+          <w:p>
+            <w:r>
+              <w:t>TC-005</w:t>
+            </w:r>
+          </w:p>
+        </w:tc>
+        <w:tc>
+          <w:tcPr>
+            <w:tcW w:w="2407" w:type="dxa"/>
+            <w:shd w:val="clear" w:color="auto" w:fill="A8D08D" w:themeFill="accent6" w:themeFillTint="99"/>
+          </w:tcPr>
+          <w:p>
+            <w:r>
+              <w:t>OK</w:t>
+            </w:r>
+          </w:p>
+        </w:tc>
+        <w:tc>
+          <w:tcPr>
+            <w:tcW w:w="2407" w:type="dxa"/>
+            <w:shd w:val="clear" w:color="auto" w:fill="A8D08D" w:themeFill="accent6" w:themeFillTint="99"/>
+          </w:tcPr>
+          <w:p>
+            <w:r>
+              <w:t>Il sever crea le statistiche</w:t>
+            </w:r>
+            <w:r>
+              <w:t xml:space="preserve"> inerenti al file mp4 caricato e sono visualizzabili nel sito.</w:t>
+            </w:r>
+          </w:p>
+        </w:tc>
+        <w:tc>
+          <w:tcPr>
+            <w:tcW w:w="2407" w:type="dxa"/>
+            <w:shd w:val="clear" w:color="auto" w:fill="A8D08D" w:themeFill="accent6" w:themeFillTint="99"/>
+          </w:tcPr>
+          <w:p>
+            <w:r>
+              <w:t>07.04.2022</w:t>
+            </w:r>
+          </w:p>
+        </w:tc>
+      </w:tr>
+      <w:tr>
+        <w:tc>
+          <w:tcPr>
+            <w:tcW w:w="2407" w:type="dxa"/>
+            <w:shd w:val="clear" w:color="auto" w:fill="A8D08D" w:themeFill="accent6" w:themeFillTint="99"/>
+          </w:tcPr>
+          <w:p>
+            <w:r>
+              <w:t>TC-006</w:t>
+            </w:r>
+          </w:p>
+        </w:tc>
+        <w:tc>
+          <w:tcPr>
+            <w:tcW w:w="2407" w:type="dxa"/>
+            <w:shd w:val="clear" w:color="auto" w:fill="A8D08D" w:themeFill="accent6" w:themeFillTint="99"/>
+          </w:tcPr>
+          <w:p>
+            <w:r>
+              <w:t>OK</w:t>
+            </w:r>
+          </w:p>
+        </w:tc>
+        <w:tc>
+          <w:tcPr>
+            <w:tcW w:w="2407" w:type="dxa"/>
+            <w:shd w:val="clear" w:color="auto" w:fill="A8D08D" w:themeFill="accent6" w:themeFillTint="99"/>
+          </w:tcPr>
+          <w:p>
+            <w:r>
+              <w:t xml:space="preserve">È possibile scaricare i vari file creati dal server: motion vector, video con solo frames I/B/P, zip con i singoli frames.  </w:t>
+            </w:r>
+          </w:p>
+        </w:tc>
+        <w:tc>
+          <w:tcPr>
+            <w:tcW w:w="2407" w:type="dxa"/>
+            <w:shd w:val="clear" w:color="auto" w:fill="A8D08D" w:themeFill="accent6" w:themeFillTint="99"/>
+          </w:tcPr>
+          <w:p>
+            <w:r>
+              <w:t>07.04.2022</w:t>
+            </w:r>
+          </w:p>
+        </w:tc>
+      </w:tr>
+      <w:tr>
+        <w:tc>
+          <w:tcPr>
+            <w:tcW w:w="2407" w:type="dxa"/>
+            <w:shd w:val="clear" w:color="auto" w:fill="A8D08D" w:themeFill="accent6" w:themeFillTint="99"/>
+          </w:tcPr>
+          <w:p>
+            <w:r>
+              <w:t>TC_007</w:t>
+            </w:r>
+          </w:p>
+        </w:tc>
+        <w:tc>
+          <w:tcPr>
+            <w:tcW w:w="2407" w:type="dxa"/>
+            <w:shd w:val="clear" w:color="auto" w:fill="A8D08D" w:themeFill="accent6" w:themeFillTint="99"/>
+          </w:tcPr>
+          <w:p>
+            <w:r>
+              <w:t>OK</w:t>
+            </w:r>
+          </w:p>
+        </w:tc>
+        <w:tc>
+          <w:tcPr>
+            <w:tcW w:w="2407" w:type="dxa"/>
+            <w:shd w:val="clear" w:color="auto" w:fill="A8D08D" w:themeFill="accent6" w:themeFillTint="99"/>
+          </w:tcPr>
+          <w:p>
+            <w:r>
+              <w:t>Le cartelle c</w:t>
+            </w:r>
+            <w:r>
+              <w:t>reate da più di 1 ora vengono cancellate.</w:t>
+            </w:r>
+          </w:p>
+        </w:tc>
+        <w:tc>
+          <w:tcPr>
+            <w:tcW w:w="2407" w:type="dxa"/>
+            <w:shd w:val="clear" w:color="auto" w:fill="A8D08D" w:themeFill="accent6" w:themeFillTint="99"/>
+          </w:tcPr>
+          <w:p>
+            <w:r>
+              <w:t>07.04.2022</w:t>
+            </w:r>
+          </w:p>
+        </w:tc>
+      </w:tr>
+    </w:tbl>
+    <w:p>
+      <w:pPr>
+        <w:rPr>
+          <w:lang w:val="it-IT"/>
+        </w:rPr>
+      </w:pPr>
+    </w:p>
+    <w:p>
+      <w:pPr>
+        <w:pStyle w:val="Titolo2"/>
+      </w:pPr>
+      <w:bookmarkStart w:id="38" w:name="_Toc461179226"/>
+      <w:bookmarkStart w:id="39" w:name="_Toc99619419"/>
+      <w:r>
+        <w:t>Mancanze</w:t>
+      </w:r>
+      <w:r>
+        <w:t>/limitazioni conosciute</w:t>
+      </w:r>
       <w:bookmarkEnd w:id="38"/>
       <w:bookmarkEnd w:id="39"/>
     </w:p>
@@ -13564,20 +14783,23 @@
         <w:rPr>
           <w:lang w:val="it-IT"/>
         </w:rPr>
-        <w:t>Tabella riassuntiva in cui si inseriscono i test riusciti e non del prodotto finale. Se un test non riesce e viene corretto l’errore, questo dovrà risultare nel documento finale come riuscito (la procedura della correzione apparirà nel diario), altrimenti dovrà essere descritto l’errore con eventuali ipotesi di correzione.</w:t>
-      </w:r>
-    </w:p>
-    <w:p>
-      <w:pPr>
-        <w:pStyle w:val="Titolo2"/>
-      </w:pPr>
-      <w:bookmarkStart w:id="40" w:name="_Toc461179226"/>
-      <w:bookmarkStart w:id="41" w:name="_Toc99619419"/>
-      <w:r>
-        <w:t>Mancanze</w:t>
-      </w:r>
-      <w:r>
-        <w:t>/limitazioni conosciute</w:t>
+        <w:t>Descrizione con motivazione di eventuali elementi mancanti o non completamente implementati, al di fuori dei test case. Non devono essere riportati gli errori e i problemi riscontrati e poi risolti durante il progetto.</w:t>
+      </w:r>
+    </w:p>
+    <w:p>
+      <w:pPr>
+        <w:pStyle w:val="Titolo1"/>
+        <w:rPr>
+          <w:lang w:val="it-IT"/>
+        </w:rPr>
+      </w:pPr>
+      <w:bookmarkStart w:id="40" w:name="_Toc461179227"/>
+      <w:bookmarkStart w:id="41" w:name="_Toc99619420"/>
+      <w:r>
+        <w:rPr>
+          <w:lang w:val="it-IT"/>
+        </w:rPr>
+        <w:t>Consuntivo</w:t>
       </w:r>
       <w:bookmarkEnd w:id="40"/>
       <w:bookmarkEnd w:id="41"/>
@@ -13592,7 +14814,45 @@
         <w:rPr>
           <w:lang w:val="it-IT"/>
         </w:rPr>
-        <w:t>Descrizione con motivazione di eventuali elementi mancanti o non completamente implementati, al di fuori dei test case. Non devono essere riportati gli errori e i problemi riscontrati e poi risolti durante il progetto.</w:t>
+        <w:t>Consuntivo del tempo di lavoro effettivo e considerazioni riguardo le differenze rispetto alla pianificazione (cap</w:t>
+      </w:r>
+      <w:r>
+        <w:rPr>
+          <w:lang w:val="it-IT"/>
+        </w:rPr>
+        <w:t>.</w:t>
+      </w:r>
+      <w:r>
+        <w:rPr>
+          <w:lang w:val="it-IT"/>
+        </w:rPr>
+        <w:t xml:space="preserve"> 1.7) (ad esempio </w:t>
+      </w:r>
+      <w:proofErr w:type="spellStart"/>
+      <w:r>
+        <w:rPr>
+          <w:lang w:val="it-IT"/>
+        </w:rPr>
+        <w:t>Gan</w:t>
+      </w:r>
+      <w:r>
+        <w:rPr>
+          <w:lang w:val="it-IT"/>
+        </w:rPr>
+        <w:t>t</w:t>
+      </w:r>
+      <w:r>
+        <w:rPr>
+          <w:lang w:val="it-IT"/>
+        </w:rPr>
+        <w:t>t</w:t>
+      </w:r>
+      <w:proofErr w:type="spellEnd"/>
+      <w:r>
+        <w:rPr>
+          <w:lang w:val="it-IT"/>
+        </w:rPr>
+        <w:t xml:space="preserve"> consuntivo).</w:t>
       </w:r>
     </w:p>
     <w:p>
@@ -13602,13 +14862,13 @@
           <w:lang w:val="it-IT"/>
         </w:rPr>
       </w:pPr>
-      <w:bookmarkStart w:id="42" w:name="_Toc461179227"/>
-      <w:bookmarkStart w:id="43" w:name="_Toc99619420"/>
-      <w:r>
-        <w:rPr>
-          <w:lang w:val="it-IT"/>
-        </w:rPr>
-        <w:t>Consuntivo</w:t>
+      <w:bookmarkStart w:id="42" w:name="_Toc461179228"/>
+      <w:bookmarkStart w:id="43" w:name="_Toc99619421"/>
+      <w:r>
+        <w:rPr>
+          <w:lang w:val="it-IT"/>
+        </w:rPr>
+        <w:t>Conclusioni</w:t>
       </w:r>
       <w:bookmarkEnd w:id="42"/>
       <w:bookmarkEnd w:id="43"/>
@@ -13623,7 +14883,73 @@
         <w:rPr>
           <w:lang w:val="it-IT"/>
         </w:rPr>
-        <w:t>Consuntivo del tempo di lavoro effettivo e considerazioni riguardo le differenze rispetto alla pianificazione (cap</w:t>
+        <w:t>Quali sono le implicazioni della mia soluzione? Che impatto avrà?</w:t>
+      </w:r>
+      <w:r>
+        <w:rPr>
+          <w:lang w:val="it-IT"/>
+        </w:rPr>
+        <w:t xml:space="preserve"> Cambierà il mondo? È un successo importante? È </w:t>
+      </w:r>
+      <w:r>
+        <w:rPr>
+          <w:lang w:val="it-IT"/>
+        </w:rPr>
+        <w:t>solo un</w:t>
+      </w:r>
+      <w:r>
+        <w:rPr>
+          <w:lang w:val="it-IT"/>
+        </w:rPr>
+        <w:t>’</w:t>
+      </w:r>
+      <w:r>
+        <w:rPr>
+          <w:lang w:val="it-IT"/>
+        </w:rPr>
+        <w:t>aggiunta</w:t>
+      </w:r>
+      <w:r>
+        <w:rPr>
+          <w:lang w:val="it-IT"/>
+        </w:rPr>
+        <w:t xml:space="preserve"> marginale o</w:t>
+      </w:r>
+      <w:r>
+        <w:rPr>
+          <w:lang w:val="it-IT"/>
+        </w:rPr>
+        <w:t xml:space="preserve"> è semplicemente servita per scoprire che questo percorso è</w:t>
+      </w:r>
+      <w:r>
+        <w:rPr>
+          <w:lang w:val="it-IT"/>
+        </w:rPr>
+        <w:t xml:space="preserve"> stato</w:t>
+      </w:r>
+      <w:r>
+        <w:rPr>
+          <w:lang w:val="it-IT"/>
+        </w:rPr>
+        <w:t xml:space="preserve"> una perdita di tempo? I ris</w:t>
+      </w:r>
+      <w:r>
+        <w:rPr>
+          <w:lang w:val="it-IT"/>
+        </w:rPr>
+        <w:t xml:space="preserve">ultati ottenuti sono generali, </w:t>
+      </w:r>
+      <w:r>
+        <w:rPr>
+          <w:lang w:val="it-IT"/>
+        </w:rPr>
+        <w:t>facilmente generalizzabili o sono specifici di un caso particolare?</w:t>
+      </w:r>
+      <w:r>
+        <w:rPr>
+          <w:lang w:val="it-IT"/>
+        </w:rPr>
+        <w:t xml:space="preserve"> ecc</w:t>
       </w:r>
       <w:r>
         <w:rPr>
@@ -13631,53 +14957,15 @@
         </w:rPr>
         <w:t>.</w:t>
       </w:r>
-      <w:r>
-        <w:rPr>
-          <w:lang w:val="it-IT"/>
-        </w:rPr>
-        <w:t xml:space="preserve"> 1.7) (ad esempio </w:t>
-      </w:r>
-      <w:proofErr w:type="spellStart"/>
-      <w:r>
-        <w:rPr>
-          <w:lang w:val="it-IT"/>
-        </w:rPr>
-        <w:t>Gan</w:t>
-      </w:r>
-      <w:r>
-        <w:rPr>
-          <w:lang w:val="it-IT"/>
-        </w:rPr>
-        <w:t>t</w:t>
-      </w:r>
-      <w:r>
-        <w:rPr>
-          <w:lang w:val="it-IT"/>
-        </w:rPr>
-        <w:t>t</w:t>
-      </w:r>
-      <w:proofErr w:type="spellEnd"/>
-      <w:r>
-        <w:rPr>
-          <w:lang w:val="it-IT"/>
-        </w:rPr>
-        <w:t xml:space="preserve"> consuntivo).</w:t>
-      </w:r>
-    </w:p>
-    <w:p>
-      <w:pPr>
-        <w:pStyle w:val="Titolo1"/>
-        <w:rPr>
-          <w:lang w:val="it-IT"/>
-        </w:rPr>
-      </w:pPr>
-      <w:bookmarkStart w:id="44" w:name="_Toc461179228"/>
-      <w:bookmarkStart w:id="45" w:name="_Toc99619421"/>
-      <w:r>
-        <w:rPr>
-          <w:lang w:val="it-IT"/>
-        </w:rPr>
-        <w:t>Conclusioni</w:t>
+    </w:p>
+    <w:p>
+      <w:pPr>
+        <w:pStyle w:val="Titolo2"/>
+      </w:pPr>
+      <w:bookmarkStart w:id="44" w:name="_Toc461179229"/>
+      <w:bookmarkStart w:id="45" w:name="_Toc99619422"/>
+      <w:r>
+        <w:t>Sviluppi futuri</w:t>
       </w:r>
       <w:bookmarkEnd w:id="44"/>
       <w:bookmarkEnd w:id="45"/>
@@ -13692,89 +14980,17 @@
         <w:rPr>
           <w:lang w:val="it-IT"/>
         </w:rPr>
-        <w:t>Quali sono le implicazioni della mia soluzione? Che impatto avrà?</w:t>
-      </w:r>
-      <w:r>
-        <w:rPr>
-          <w:lang w:val="it-IT"/>
-        </w:rPr>
-        <w:t xml:space="preserve"> Cambierà il mondo? È un successo importante? È </w:t>
-      </w:r>
-      <w:r>
-        <w:rPr>
-          <w:lang w:val="it-IT"/>
-        </w:rPr>
-        <w:t>solo un</w:t>
-      </w:r>
-      <w:r>
-        <w:rPr>
-          <w:lang w:val="it-IT"/>
-        </w:rPr>
-        <w:t>’</w:t>
-      </w:r>
-      <w:r>
-        <w:rPr>
-          <w:lang w:val="it-IT"/>
-        </w:rPr>
-        <w:t>aggiunta</w:t>
-      </w:r>
-      <w:r>
-        <w:rPr>
-          <w:lang w:val="it-IT"/>
-        </w:rPr>
-        <w:t xml:space="preserve"> marginale o</w:t>
-      </w:r>
-      <w:r>
-        <w:rPr>
-          <w:lang w:val="it-IT"/>
-        </w:rPr>
-        <w:t xml:space="preserve"> è semplicemente servita per scoprire che questo percorso è</w:t>
-      </w:r>
-      <w:r>
-        <w:rPr>
-          <w:lang w:val="it-IT"/>
-        </w:rPr>
-        <w:t xml:space="preserve"> stato</w:t>
-      </w:r>
-      <w:r>
-        <w:rPr>
-          <w:lang w:val="it-IT"/>
-        </w:rPr>
-        <w:t xml:space="preserve"> una perdita di tempo? I ris</w:t>
-      </w:r>
-      <w:r>
-        <w:rPr>
-          <w:lang w:val="it-IT"/>
-        </w:rPr>
-        <w:t xml:space="preserve">ultati ottenuti sono generali, </w:t>
-      </w:r>
-      <w:r>
-        <w:rPr>
-          <w:lang w:val="it-IT"/>
-        </w:rPr>
-        <w:t>facilmente generalizzabili o sono specifici di un caso particolare?</w:t>
-      </w:r>
-      <w:r>
-        <w:rPr>
-          <w:lang w:val="it-IT"/>
-        </w:rPr>
-        <w:t xml:space="preserve"> ecc</w:t>
-      </w:r>
-      <w:r>
-        <w:rPr>
-          <w:lang w:val="it-IT"/>
-        </w:rPr>
-        <w:t>.</w:t>
+        <w:t>Migliorie o estensioni che possono essere sviluppate sul prodotto.</w:t>
       </w:r>
     </w:p>
     <w:p>
       <w:pPr>
         <w:pStyle w:val="Titolo2"/>
       </w:pPr>
-      <w:bookmarkStart w:id="46" w:name="_Toc461179229"/>
-      <w:bookmarkStart w:id="47" w:name="_Toc99619422"/>
-      <w:r>
-        <w:t>Sviluppi futuri</w:t>
+      <w:bookmarkStart w:id="46" w:name="_Toc461179230"/>
+      <w:bookmarkStart w:id="47" w:name="_Toc99619423"/>
+      <w:r>
+        <w:t>Considerazioni personali</w:t>
       </w:r>
       <w:bookmarkEnd w:id="46"/>
       <w:bookmarkEnd w:id="47"/>
@@ -13789,69 +15005,44 @@
         <w:rPr>
           <w:lang w:val="it-IT"/>
         </w:rPr>
-        <w:t>Migliorie o estensioni che possono essere sviluppate sul prodotto.</w:t>
-      </w:r>
-    </w:p>
-    <w:p>
-      <w:pPr>
-        <w:pStyle w:val="Titolo2"/>
-      </w:pPr>
-      <w:bookmarkStart w:id="48" w:name="_Toc461179230"/>
-      <w:bookmarkStart w:id="49" w:name="_Toc99619423"/>
-      <w:r>
-        <w:t>Considerazioni personali</w:t>
+        <w:t>Cosa ho imparato in questo progetto? ecc</w:t>
+      </w:r>
+      <w:r>
+        <w:rPr>
+          <w:lang w:val="it-IT"/>
+        </w:rPr>
+        <w:t>.</w:t>
+      </w:r>
+    </w:p>
+    <w:p>
+      <w:pPr>
+        <w:pStyle w:val="Titolo1"/>
+        <w:rPr>
+          <w:lang w:val="it-IT"/>
+        </w:rPr>
+      </w:pPr>
+      <w:bookmarkStart w:id="48" w:name="_Toc461179231"/>
+      <w:bookmarkStart w:id="49" w:name="_Toc99619424"/>
+      <w:r>
+        <w:rPr>
+          <w:lang w:val="it-IT"/>
+        </w:rPr>
+        <w:t>Bibliografia</w:t>
       </w:r>
       <w:bookmarkEnd w:id="48"/>
       <w:bookmarkEnd w:id="49"/>
     </w:p>
     <w:p>
       <w:pPr>
-        <w:rPr>
-          <w:lang w:val="it-IT"/>
-        </w:rPr>
-      </w:pPr>
-      <w:r>
-        <w:rPr>
-          <w:lang w:val="it-IT"/>
-        </w:rPr>
-        <w:t>Cosa ho imparato in questo progetto? ecc</w:t>
-      </w:r>
-      <w:r>
-        <w:rPr>
-          <w:lang w:val="it-IT"/>
-        </w:rPr>
-        <w:t>.</w:t>
-      </w:r>
-    </w:p>
-    <w:p>
-      <w:pPr>
-        <w:pStyle w:val="Titolo1"/>
-        <w:rPr>
-          <w:lang w:val="it-IT"/>
-        </w:rPr>
-      </w:pPr>
-      <w:bookmarkStart w:id="50" w:name="_Toc461179231"/>
-      <w:bookmarkStart w:id="51" w:name="_Toc99619424"/>
-      <w:r>
-        <w:rPr>
-          <w:lang w:val="it-IT"/>
-        </w:rPr>
-        <w:t>Bibliografia</w:t>
+        <w:pStyle w:val="Titolo2"/>
+      </w:pPr>
+      <w:bookmarkStart w:id="50" w:name="_Toc461179232"/>
+      <w:bookmarkStart w:id="51" w:name="_Toc99619425"/>
+      <w:r>
+        <w:t>Bibliografia per articoli di riviste:</w:t>
       </w:r>
       <w:bookmarkEnd w:id="50"/>
       <w:bookmarkEnd w:id="51"/>
-    </w:p>
-    <w:p>
-      <w:pPr>
-        <w:pStyle w:val="Titolo2"/>
-      </w:pPr>
-      <w:bookmarkStart w:id="52" w:name="_Toc461179232"/>
-      <w:bookmarkStart w:id="53" w:name="_Toc99619425"/>
-      <w:r>
-        <w:t>Bibliografia per articoli di riviste:</w:t>
-      </w:r>
-      <w:bookmarkEnd w:id="52"/>
-      <w:bookmarkEnd w:id="53"/>
     </w:p>
     <w:p>
       <w:pPr>
@@ -13960,13 +15151,13 @@
       <w:pPr>
         <w:pStyle w:val="Titolo2"/>
       </w:pPr>
-      <w:bookmarkStart w:id="54" w:name="_Toc461179233"/>
-      <w:bookmarkStart w:id="55" w:name="_Toc99619426"/>
+      <w:bookmarkStart w:id="52" w:name="_Toc461179233"/>
+      <w:bookmarkStart w:id="53" w:name="_Toc99619426"/>
       <w:r>
         <w:t>Bibliografia per libri</w:t>
       </w:r>
-      <w:bookmarkEnd w:id="54"/>
-      <w:bookmarkEnd w:id="55"/>
+      <w:bookmarkEnd w:id="52"/>
+      <w:bookmarkEnd w:id="53"/>
     </w:p>
     <w:p>
       <w:pPr>
@@ -14091,7 +15282,7 @@
           <w:lang w:val="it-IT"/>
         </w:rPr>
       </w:pPr>
-      <w:bookmarkStart w:id="56" w:name="_Toc461179234"/>
+      <w:bookmarkStart w:id="54" w:name="_Toc461179234"/>
       <w:r>
         <w:br w:type="page"/>
       </w:r>
@@ -14100,13 +15291,13 @@
       <w:pPr>
         <w:pStyle w:val="Titolo2"/>
       </w:pPr>
-      <w:bookmarkStart w:id="57" w:name="_Toc99619427"/>
+      <w:bookmarkStart w:id="55" w:name="_Toc99619427"/>
       <w:r>
         <w:lastRenderedPageBreak/>
         <w:t>Sitografia</w:t>
       </w:r>
-      <w:bookmarkEnd w:id="56"/>
-      <w:bookmarkEnd w:id="57"/>
+      <w:bookmarkEnd w:id="54"/>
+      <w:bookmarkEnd w:id="55"/>
     </w:p>
     <w:p>
       <w:pPr>
@@ -14252,21 +15443,37 @@
     </w:p>
     <w:p>
       <w:pPr>
+        <w:ind w:left="360"/>
+        <w:rPr>
+          <w:lang w:val="en-US"/>
+        </w:rPr>
+      </w:pPr>
+    </w:p>
+    <w:p>
+      <w:pPr>
+        <w:ind w:left="360"/>
+        <w:rPr>
+          <w:lang w:val="en-US"/>
+        </w:rPr>
+      </w:pPr>
+    </w:p>
+    <w:p>
+      <w:pPr>
         <w:pStyle w:val="Titolo1"/>
         <w:rPr>
           <w:lang w:val="it-IT"/>
         </w:rPr>
       </w:pPr>
-      <w:bookmarkStart w:id="58" w:name="_Toc461179235"/>
-      <w:bookmarkStart w:id="59" w:name="_Toc99619428"/>
+      <w:bookmarkStart w:id="56" w:name="_Toc461179235"/>
+      <w:bookmarkStart w:id="57" w:name="_Toc99619428"/>
       <w:r>
         <w:rPr>
           <w:lang w:val="it-IT"/>
         </w:rPr>
         <w:t>Allegati</w:t>
       </w:r>
-      <w:bookmarkEnd w:id="58"/>
-      <w:bookmarkEnd w:id="59"/>
+      <w:bookmarkEnd w:id="56"/>
+      <w:bookmarkEnd w:id="57"/>
     </w:p>
     <w:p>
       <w:pPr>
@@ -14439,7 +15646,7 @@
       </w:pPr>
     </w:p>
     <w:sectPr>
-      <w:headerReference w:type="first" r:id="rId15"/>
+      <w:headerReference w:type="first" r:id="rId19"/>
       <w:pgSz w:w="11906" w:h="16838"/>
       <w:pgMar w:top="1985" w:right="1134" w:bottom="1418" w:left="1134" w:header="567" w:footer="567" w:gutter="0"/>
       <w:cols w:space="720"/>
@@ -14530,7 +15737,7 @@
       <w:rPr>
         <w:noProof/>
       </w:rPr>
-      <w:t>31.03.2022</w:t>
+      <w:t>07.04.2022</w:t>
     </w:r>
     <w:r>
       <w:fldChar w:fldCharType="end"/>
@@ -14557,10 +15764,7 @@
       </w:tabs>
     </w:pPr>
     <w:r>
-      <w:t>Samuele Abbà</w:t>
-    </w:r>
-    <w:r>
-      <w:t xml:space="preserve">, Gioele Cavallo e Damian Campesi </w:t>
+      <w:t xml:space="preserve">Samuele Abbà, Gioele Cavallo e Damian Campesi </w:t>
     </w:r>
     <w:r>
       <w:tab/>
@@ -14609,7 +15813,7 @@
       <w:rPr>
         <w:noProof/>
       </w:rPr>
-      <w:t>31.03.2022</w:t>
+      <w:t>07.04.2022</w:t>
     </w:r>
     <w:r>
       <w:fldChar w:fldCharType="end"/>
@@ -17548,6 +18752,119 @@
     </w:lvl>
   </w:abstractNum>
   <w:abstractNum w:abstractNumId="16" w15:restartNumberingAfterBreak="0">
+    <w:nsid w:val="47C04C33"/>
+    <w:multiLevelType w:val="hybridMultilevel"/>
+    <w:tmpl w:val="1422D012"/>
+    <w:lvl w:ilvl="0" w:tplc="76CABBEE">
+      <w:numFmt w:val="bullet"/>
+      <w:lvlText w:val="-"/>
+      <w:lvlJc w:val="left"/>
+      <w:pPr>
+        <w:ind w:left="720" w:hanging="360"/>
+      </w:pPr>
+      <w:rPr>
+        <w:rFonts w:ascii="Arial" w:eastAsia="Times New Roman" w:hAnsi="Arial" w:cs="Arial" w:hint="default"/>
+        <w:i/>
+      </w:rPr>
+    </w:lvl>
+    <w:lvl w:ilvl="1" w:tplc="08100003" w:tentative="1">
+      <w:start w:val="1"/>
+      <w:numFmt w:val="bullet"/>
+      <w:lvlText w:val="o"/>
+      <w:lvlJc w:val="left"/>
+      <w:pPr>
+        <w:ind w:left="1440" w:hanging="360"/>
+      </w:pPr>
+      <w:rPr>
+        <w:rFonts w:ascii="Courier New" w:hAnsi="Courier New" w:cs="Courier New" w:hint="default"/>
+      </w:rPr>
+    </w:lvl>
+    <w:lvl w:ilvl="2" w:tplc="08100005" w:tentative="1">
+      <w:start w:val="1"/>
+      <w:numFmt w:val="bullet"/>
+      <w:lvlText w:val=""/>
+      <w:lvlJc w:val="left"/>
+      <w:pPr>
+        <w:ind w:left="2160" w:hanging="360"/>
+      </w:pPr>
+      <w:rPr>
+        <w:rFonts w:ascii="Wingdings" w:hAnsi="Wingdings" w:hint="default"/>
+      </w:rPr>
+    </w:lvl>
+    <w:lvl w:ilvl="3" w:tplc="08100001" w:tentative="1">
+      <w:start w:val="1"/>
+      <w:numFmt w:val="bullet"/>
+      <w:lvlText w:val=""/>
+      <w:lvlJc w:val="left"/>
+      <w:pPr>
+        <w:ind w:left="2880" w:hanging="360"/>
+      </w:pPr>
+      <w:rPr>
+        <w:rFonts w:ascii="Symbol" w:hAnsi="Symbol" w:hint="default"/>
+      </w:rPr>
+    </w:lvl>
+    <w:lvl w:ilvl="4" w:tplc="08100003" w:tentative="1">
+      <w:start w:val="1"/>
+      <w:numFmt w:val="bullet"/>
+      <w:lvlText w:val="o"/>
+      <w:lvlJc w:val="left"/>
+      <w:pPr>
+        <w:ind w:left="3600" w:hanging="360"/>
+      </w:pPr>
+      <w:rPr>
+        <w:rFonts w:ascii="Courier New" w:hAnsi="Courier New" w:cs="Courier New" w:hint="default"/>
+      </w:rPr>
+    </w:lvl>
+    <w:lvl w:ilvl="5" w:tplc="08100005" w:tentative="1">
+      <w:start w:val="1"/>
+      <w:numFmt w:val="bullet"/>
+      <w:lvlText w:val=""/>
+      <w:lvlJc w:val="left"/>
+      <w:pPr>
+        <w:ind w:left="4320" w:hanging="360"/>
+      </w:pPr>
+      <w:rPr>
+        <w:rFonts w:ascii="Wingdings" w:hAnsi="Wingdings" w:hint="default"/>
+      </w:rPr>
+    </w:lvl>
+    <w:lvl w:ilvl="6" w:tplc="08100001" w:tentative="1">
+      <w:start w:val="1"/>
+      <w:numFmt w:val="bullet"/>
+      <w:lvlText w:val=""/>
+      <w:lvlJc w:val="left"/>
+      <w:pPr>
+        <w:ind w:left="5040" w:hanging="360"/>
+      </w:pPr>
+      <w:rPr>
+        <w:rFonts w:ascii="Symbol" w:hAnsi="Symbol" w:hint="default"/>
+      </w:rPr>
+    </w:lvl>
+    <w:lvl w:ilvl="7" w:tplc="08100003" w:tentative="1">
+      <w:start w:val="1"/>
+      <w:numFmt w:val="bullet"/>
+      <w:lvlText w:val="o"/>
+      <w:lvlJc w:val="left"/>
+      <w:pPr>
+        <w:ind w:left="5760" w:hanging="360"/>
+      </w:pPr>
+      <w:rPr>
+        <w:rFonts w:ascii="Courier New" w:hAnsi="Courier New" w:cs="Courier New" w:hint="default"/>
+      </w:rPr>
+    </w:lvl>
+    <w:lvl w:ilvl="8" w:tplc="08100005" w:tentative="1">
+      <w:start w:val="1"/>
+      <w:numFmt w:val="bullet"/>
+      <w:lvlText w:val=""/>
+      <w:lvlJc w:val="left"/>
+      <w:pPr>
+        <w:ind w:left="6480" w:hanging="360"/>
+      </w:pPr>
+      <w:rPr>
+        <w:rFonts w:ascii="Wingdings" w:hAnsi="Wingdings" w:hint="default"/>
+      </w:rPr>
+    </w:lvl>
+  </w:abstractNum>
+  <w:abstractNum w:abstractNumId="17" w15:restartNumberingAfterBreak="0">
     <w:nsid w:val="4A3C26D5"/>
     <w:multiLevelType w:val="hybridMultilevel"/>
     <w:tmpl w:val="F528A9F0"/>
@@ -17660,10 +18977,209 @@
       </w:rPr>
     </w:lvl>
   </w:abstractNum>
-  <w:abstractNum w:abstractNumId="17" w15:restartNumberingAfterBreak="0">
+  <w:abstractNum w:abstractNumId="18" w15:restartNumberingAfterBreak="0">
+    <w:nsid w:val="50243B95"/>
+    <w:multiLevelType w:val="hybridMultilevel"/>
+    <w:tmpl w:val="E6FCCF26"/>
+    <w:lvl w:ilvl="0" w:tplc="0810000F">
+      <w:start w:val="1"/>
+      <w:numFmt w:val="decimal"/>
+      <w:lvlText w:val="%1."/>
+      <w:lvlJc w:val="left"/>
+      <w:pPr>
+        <w:ind w:left="720" w:hanging="360"/>
+      </w:pPr>
+    </w:lvl>
+    <w:lvl w:ilvl="1" w:tplc="08100019" w:tentative="1">
+      <w:start w:val="1"/>
+      <w:numFmt w:val="lowerLetter"/>
+      <w:lvlText w:val="%2."/>
+      <w:lvlJc w:val="left"/>
+      <w:pPr>
+        <w:ind w:left="1440" w:hanging="360"/>
+      </w:pPr>
+    </w:lvl>
+    <w:lvl w:ilvl="2" w:tplc="0810001B" w:tentative="1">
+      <w:start w:val="1"/>
+      <w:numFmt w:val="lowerRoman"/>
+      <w:lvlText w:val="%3."/>
+      <w:lvlJc w:val="right"/>
+      <w:pPr>
+        <w:ind w:left="2160" w:hanging="180"/>
+      </w:pPr>
+    </w:lvl>
+    <w:lvl w:ilvl="3" w:tplc="0810000F" w:tentative="1">
+      <w:start w:val="1"/>
+      <w:numFmt w:val="decimal"/>
+      <w:lvlText w:val="%4."/>
+      <w:lvlJc w:val="left"/>
+      <w:pPr>
+        <w:ind w:left="2880" w:hanging="360"/>
+      </w:pPr>
+    </w:lvl>
+    <w:lvl w:ilvl="4" w:tplc="08100019" w:tentative="1">
+      <w:start w:val="1"/>
+      <w:numFmt w:val="lowerLetter"/>
+      <w:lvlText w:val="%5."/>
+      <w:lvlJc w:val="left"/>
+      <w:pPr>
+        <w:ind w:left="3600" w:hanging="360"/>
+      </w:pPr>
+    </w:lvl>
+    <w:lvl w:ilvl="5" w:tplc="0810001B" w:tentative="1">
+      <w:start w:val="1"/>
+      <w:numFmt w:val="lowerRoman"/>
+      <w:lvlText w:val="%6."/>
+      <w:lvlJc w:val="right"/>
+      <w:pPr>
+        <w:ind w:left="4320" w:hanging="180"/>
+      </w:pPr>
+    </w:lvl>
+    <w:lvl w:ilvl="6" w:tplc="0810000F" w:tentative="1">
+      <w:start w:val="1"/>
+      <w:numFmt w:val="decimal"/>
+      <w:lvlText w:val="%7."/>
+      <w:lvlJc w:val="left"/>
+      <w:pPr>
+        <w:ind w:left="5040" w:hanging="360"/>
+      </w:pPr>
+    </w:lvl>
+    <w:lvl w:ilvl="7" w:tplc="08100019" w:tentative="1">
+      <w:start w:val="1"/>
+      <w:numFmt w:val="lowerLetter"/>
+      <w:lvlText w:val="%8."/>
+      <w:lvlJc w:val="left"/>
+      <w:pPr>
+        <w:ind w:left="5760" w:hanging="360"/>
+      </w:pPr>
+    </w:lvl>
+    <w:lvl w:ilvl="8" w:tplc="0810001B" w:tentative="1">
+      <w:start w:val="1"/>
+      <w:numFmt w:val="lowerRoman"/>
+      <w:lvlText w:val="%9."/>
+      <w:lvlJc w:val="right"/>
+      <w:pPr>
+        <w:ind w:left="6480" w:hanging="180"/>
+      </w:pPr>
+    </w:lvl>
+  </w:abstractNum>
+  <w:abstractNum w:abstractNumId="19" w15:restartNumberingAfterBreak="0">
+    <w:nsid w:val="56391C8D"/>
+    <w:multiLevelType w:val="hybridMultilevel"/>
+    <w:tmpl w:val="03D2CC2C"/>
+    <w:lvl w:ilvl="0" w:tplc="76CABBEE">
+      <w:numFmt w:val="bullet"/>
+      <w:lvlText w:val="-"/>
+      <w:lvlJc w:val="left"/>
+      <w:pPr>
+        <w:ind w:left="720" w:hanging="360"/>
+      </w:pPr>
+      <w:rPr>
+        <w:rFonts w:ascii="Arial" w:eastAsia="Times New Roman" w:hAnsi="Arial" w:cs="Arial" w:hint="default"/>
+        <w:i/>
+      </w:rPr>
+    </w:lvl>
+    <w:lvl w:ilvl="1" w:tplc="08100003" w:tentative="1">
+      <w:start w:val="1"/>
+      <w:numFmt w:val="bullet"/>
+      <w:lvlText w:val="o"/>
+      <w:lvlJc w:val="left"/>
+      <w:pPr>
+        <w:ind w:left="1440" w:hanging="360"/>
+      </w:pPr>
+      <w:rPr>
+        <w:rFonts w:ascii="Courier New" w:hAnsi="Courier New" w:cs="Courier New" w:hint="default"/>
+      </w:rPr>
+    </w:lvl>
+    <w:lvl w:ilvl="2" w:tplc="08100005" w:tentative="1">
+      <w:start w:val="1"/>
+      <w:numFmt w:val="bullet"/>
+      <w:lvlText w:val=""/>
+      <w:lvlJc w:val="left"/>
+      <w:pPr>
+        <w:ind w:left="2160" w:hanging="360"/>
+      </w:pPr>
+      <w:rPr>
+        <w:rFonts w:ascii="Wingdings" w:hAnsi="Wingdings" w:hint="default"/>
+      </w:rPr>
+    </w:lvl>
+    <w:lvl w:ilvl="3" w:tplc="08100001" w:tentative="1">
+      <w:start w:val="1"/>
+      <w:numFmt w:val="bullet"/>
+      <w:lvlText w:val=""/>
+      <w:lvlJc w:val="left"/>
+      <w:pPr>
+        <w:ind w:left="2880" w:hanging="360"/>
+      </w:pPr>
+      <w:rPr>
+        <w:rFonts w:ascii="Symbol" w:hAnsi="Symbol" w:hint="default"/>
+      </w:rPr>
+    </w:lvl>
+    <w:lvl w:ilvl="4" w:tplc="08100003" w:tentative="1">
+      <w:start w:val="1"/>
+      <w:numFmt w:val="bullet"/>
+      <w:lvlText w:val="o"/>
+      <w:lvlJc w:val="left"/>
+      <w:pPr>
+        <w:ind w:left="3600" w:hanging="360"/>
+      </w:pPr>
+      <w:rPr>
+        <w:rFonts w:ascii="Courier New" w:hAnsi="Courier New" w:cs="Courier New" w:hint="default"/>
+      </w:rPr>
+    </w:lvl>
+    <w:lvl w:ilvl="5" w:tplc="08100005" w:tentative="1">
+      <w:start w:val="1"/>
+      <w:numFmt w:val="bullet"/>
+      <w:lvlText w:val=""/>
+      <w:lvlJc w:val="left"/>
+      <w:pPr>
+        <w:ind w:left="4320" w:hanging="360"/>
+      </w:pPr>
+      <w:rPr>
+        <w:rFonts w:ascii="Wingdings" w:hAnsi="Wingdings" w:hint="default"/>
+      </w:rPr>
+    </w:lvl>
+    <w:lvl w:ilvl="6" w:tplc="08100001" w:tentative="1">
+      <w:start w:val="1"/>
+      <w:numFmt w:val="bullet"/>
+      <w:lvlText w:val=""/>
+      <w:lvlJc w:val="left"/>
+      <w:pPr>
+        <w:ind w:left="5040" w:hanging="360"/>
+      </w:pPr>
+      <w:rPr>
+        <w:rFonts w:ascii="Symbol" w:hAnsi="Symbol" w:hint="default"/>
+      </w:rPr>
+    </w:lvl>
+    <w:lvl w:ilvl="7" w:tplc="08100003" w:tentative="1">
+      <w:start w:val="1"/>
+      <w:numFmt w:val="bullet"/>
+      <w:lvlText w:val="o"/>
+      <w:lvlJc w:val="left"/>
+      <w:pPr>
+        <w:ind w:left="5760" w:hanging="360"/>
+      </w:pPr>
+      <w:rPr>
+        <w:rFonts w:ascii="Courier New" w:hAnsi="Courier New" w:cs="Courier New" w:hint="default"/>
+      </w:rPr>
+    </w:lvl>
+    <w:lvl w:ilvl="8" w:tplc="08100005" w:tentative="1">
+      <w:start w:val="1"/>
+      <w:numFmt w:val="bullet"/>
+      <w:lvlText w:val=""/>
+      <w:lvlJc w:val="left"/>
+      <w:pPr>
+        <w:ind w:left="6480" w:hanging="360"/>
+      </w:pPr>
+      <w:rPr>
+        <w:rFonts w:ascii="Wingdings" w:hAnsi="Wingdings" w:hint="default"/>
+      </w:rPr>
+    </w:lvl>
+  </w:abstractNum>
+  <w:abstractNum w:abstractNumId="20" w15:restartNumberingAfterBreak="0">
     <w:nsid w:val="57C86EE7"/>
     <w:multiLevelType w:val="multilevel"/>
-    <w:tmpl w:val="4DE6CDEC"/>
+    <w:tmpl w:val="6846C418"/>
     <w:lvl w:ilvl="0">
       <w:start w:val="1"/>
       <w:numFmt w:val="decimal"/>
@@ -17809,7 +19325,7 @@
       </w:rPr>
     </w:lvl>
   </w:abstractNum>
-  <w:abstractNum w:abstractNumId="18" w15:restartNumberingAfterBreak="0">
+  <w:abstractNum w:abstractNumId="21" w15:restartNumberingAfterBreak="0">
     <w:nsid w:val="652809B9"/>
     <w:multiLevelType w:val="hybridMultilevel"/>
     <w:tmpl w:val="C10EC632"/>
@@ -17922,7 +19438,7 @@
       </w:rPr>
     </w:lvl>
   </w:abstractNum>
-  <w:abstractNum w:abstractNumId="19" w15:restartNumberingAfterBreak="0">
+  <w:abstractNum w:abstractNumId="22" w15:restartNumberingAfterBreak="0">
     <w:nsid w:val="66871ECE"/>
     <w:multiLevelType w:val="hybridMultilevel"/>
     <w:tmpl w:val="7F74FC56"/>
@@ -18038,7 +19554,7 @@
       </w:pPr>
     </w:lvl>
   </w:abstractNum>
-  <w:abstractNum w:abstractNumId="20" w15:restartNumberingAfterBreak="0">
+  <w:abstractNum w:abstractNumId="23" w15:restartNumberingAfterBreak="0">
     <w:nsid w:val="66EE0707"/>
     <w:multiLevelType w:val="hybridMultilevel"/>
     <w:tmpl w:val="B9A80DC0"/>
@@ -18124,7 +19640,7 @@
       </w:pPr>
     </w:lvl>
   </w:abstractNum>
-  <w:abstractNum w:abstractNumId="21" w15:restartNumberingAfterBreak="0">
+  <w:abstractNum w:abstractNumId="24" w15:restartNumberingAfterBreak="0">
     <w:nsid w:val="6ABE5228"/>
     <w:multiLevelType w:val="hybridMultilevel"/>
     <w:tmpl w:val="089EE6D8"/>
@@ -18240,7 +19756,7 @@
       </w:pPr>
     </w:lvl>
   </w:abstractNum>
-  <w:abstractNum w:abstractNumId="22" w15:restartNumberingAfterBreak="0">
+  <w:abstractNum w:abstractNumId="25" w15:restartNumberingAfterBreak="0">
     <w:nsid w:val="6C1D7334"/>
     <w:multiLevelType w:val="hybridMultilevel"/>
     <w:tmpl w:val="7F20929C"/>
@@ -18356,7 +19872,7 @@
       </w:pPr>
     </w:lvl>
   </w:abstractNum>
-  <w:abstractNum w:abstractNumId="23" w15:restartNumberingAfterBreak="0">
+  <w:abstractNum w:abstractNumId="26" w15:restartNumberingAfterBreak="0">
     <w:nsid w:val="6C677479"/>
     <w:multiLevelType w:val="hybridMultilevel"/>
     <w:tmpl w:val="8F5673AE"/>
@@ -18469,7 +19985,7 @@
       </w:rPr>
     </w:lvl>
   </w:abstractNum>
-  <w:abstractNum w:abstractNumId="24" w15:restartNumberingAfterBreak="0">
+  <w:abstractNum w:abstractNumId="27" w15:restartNumberingAfterBreak="0">
     <w:nsid w:val="6E173E1A"/>
     <w:multiLevelType w:val="hybridMultilevel"/>
     <w:tmpl w:val="B9A80DC0"/>
@@ -18555,7 +20071,7 @@
       </w:pPr>
     </w:lvl>
   </w:abstractNum>
-  <w:abstractNum w:abstractNumId="25" w15:restartNumberingAfterBreak="0">
+  <w:abstractNum w:abstractNumId="28" w15:restartNumberingAfterBreak="0">
     <w:nsid w:val="72904C79"/>
     <w:multiLevelType w:val="hybridMultilevel"/>
     <w:tmpl w:val="EB328896"/>
@@ -18695,7 +20211,7 @@
       </w:rPr>
     </w:lvl>
   </w:abstractNum>
-  <w:abstractNum w:abstractNumId="26" w15:restartNumberingAfterBreak="0">
+  <w:abstractNum w:abstractNumId="29" w15:restartNumberingAfterBreak="0">
     <w:nsid w:val="7ACC392C"/>
     <w:multiLevelType w:val="hybridMultilevel"/>
     <w:tmpl w:val="F282F7F0"/>
@@ -18835,7 +20351,7 @@
       </w:rPr>
     </w:lvl>
   </w:abstractNum>
-  <w:abstractNum w:abstractNumId="27" w15:restartNumberingAfterBreak="0">
+  <w:abstractNum w:abstractNumId="30" w15:restartNumberingAfterBreak="0">
     <w:nsid w:val="7CD54937"/>
     <w:multiLevelType w:val="hybridMultilevel"/>
     <w:tmpl w:val="1AB0305A"/>
@@ -18976,7 +20492,7 @@
     </w:lvl>
   </w:abstractNum>
   <w:num w:numId="1">
-    <w:abstractNumId w:val="17"/>
+    <w:abstractNumId w:val="20"/>
   </w:num>
   <w:num w:numId="2">
     <w:abstractNumId w:val="4"/>
@@ -18991,22 +20507,22 @@
     <w:abstractNumId w:val="5"/>
   </w:num>
   <w:num w:numId="6">
-    <w:abstractNumId w:val="19"/>
+    <w:abstractNumId w:val="22"/>
   </w:num>
   <w:num w:numId="7">
     <w:abstractNumId w:val="10"/>
   </w:num>
   <w:num w:numId="8">
-    <w:abstractNumId w:val="21"/>
+    <w:abstractNumId w:val="24"/>
   </w:num>
   <w:num w:numId="9">
     <w:abstractNumId w:val="1"/>
   </w:num>
   <w:num w:numId="10">
-    <w:abstractNumId w:val="25"/>
+    <w:abstractNumId w:val="28"/>
   </w:num>
   <w:num w:numId="11">
-    <w:abstractNumId w:val="26"/>
+    <w:abstractNumId w:val="29"/>
   </w:num>
   <w:num w:numId="12">
     <w:abstractNumId w:val="6"/>
@@ -19015,37 +20531,37 @@
     <w:abstractNumId w:val="3"/>
   </w:num>
   <w:num w:numId="14">
-    <w:abstractNumId w:val="27"/>
+    <w:abstractNumId w:val="30"/>
   </w:num>
   <w:num w:numId="15">
     <w:abstractNumId w:val="7"/>
   </w:num>
   <w:num w:numId="16">
-    <w:abstractNumId w:val="17"/>
+    <w:abstractNumId w:val="20"/>
   </w:num>
   <w:num w:numId="17">
-    <w:abstractNumId w:val="22"/>
+    <w:abstractNumId w:val="25"/>
   </w:num>
   <w:num w:numId="18">
-    <w:abstractNumId w:val="17"/>
+    <w:abstractNumId w:val="20"/>
   </w:num>
   <w:num w:numId="19">
-    <w:abstractNumId w:val="17"/>
+    <w:abstractNumId w:val="20"/>
   </w:num>
   <w:num w:numId="20">
-    <w:abstractNumId w:val="17"/>
+    <w:abstractNumId w:val="20"/>
   </w:num>
   <w:num w:numId="21">
-    <w:abstractNumId w:val="17"/>
+    <w:abstractNumId w:val="20"/>
   </w:num>
   <w:num w:numId="22">
-    <w:abstractNumId w:val="17"/>
+    <w:abstractNumId w:val="20"/>
   </w:num>
   <w:num w:numId="23">
-    <w:abstractNumId w:val="18"/>
+    <w:abstractNumId w:val="21"/>
   </w:num>
   <w:num w:numId="24">
-    <w:abstractNumId w:val="17"/>
+    <w:abstractNumId w:val="20"/>
   </w:num>
   <w:num w:numId="25">
     <w:abstractNumId w:val="12"/>
@@ -19060,13 +20576,13 @@
     <w:abstractNumId w:val="8"/>
   </w:num>
   <w:num w:numId="29">
-    <w:abstractNumId w:val="24"/>
+    <w:abstractNumId w:val="27"/>
   </w:num>
   <w:num w:numId="30">
     <w:abstractNumId w:val="0"/>
   </w:num>
   <w:num w:numId="31">
-    <w:abstractNumId w:val="20"/>
+    <w:abstractNumId w:val="23"/>
   </w:num>
   <w:num w:numId="32">
     <w:abstractNumId w:val="13"/>
@@ -19075,19 +20591,28 @@
     <w:abstractNumId w:val="11"/>
   </w:num>
   <w:num w:numId="34">
+    <w:abstractNumId w:val="17"/>
+  </w:num>
+  <w:num w:numId="35">
+    <w:abstractNumId w:val="26"/>
+  </w:num>
+  <w:num w:numId="36">
+    <w:abstractNumId w:val="20"/>
+  </w:num>
+  <w:num w:numId="37">
+    <w:abstractNumId w:val="20"/>
+  </w:num>
+  <w:num w:numId="38">
+    <w:abstractNumId w:val="20"/>
+  </w:num>
+  <w:num w:numId="39">
     <w:abstractNumId w:val="16"/>
   </w:num>
-  <w:num w:numId="35">
-    <w:abstractNumId w:val="23"/>
+  <w:num w:numId="40">
+    <w:abstractNumId w:val="18"/>
   </w:num>
-  <w:num w:numId="36">
-    <w:abstractNumId w:val="17"/>
-  </w:num>
-  <w:num w:numId="37">
-    <w:abstractNumId w:val="17"/>
-  </w:num>
-  <w:num w:numId="38">
-    <w:abstractNumId w:val="17"/>
+  <w:num w:numId="41">
+    <w:abstractNumId w:val="19"/>
   </w:num>
   <w:numIdMacAtCleanup w:val="14"/>
 </w:numbering>
@@ -19139,7 +20664,7 @@
     <w:lsdException w:name="header" w:semiHidden="1" w:unhideWhenUsed="1"/>
     <w:lsdException w:name="footer" w:semiHidden="1" w:unhideWhenUsed="1"/>
     <w:lsdException w:name="index heading" w:semiHidden="1" w:unhideWhenUsed="1"/>
-    <w:lsdException w:name="caption" w:uiPriority="35" w:qFormat="1"/>
+    <w:lsdException w:name="caption" w:uiPriority="0" w:qFormat="1"/>
     <w:lsdException w:name="table of figures" w:semiHidden="1" w:unhideWhenUsed="1"/>
     <w:lsdException w:name="envelope address" w:semiHidden="1" w:unhideWhenUsed="1"/>
     <w:lsdException w:name="envelope return" w:semiHidden="1" w:unhideWhenUsed="1"/>
@@ -20031,6 +21556,70 @@
       <w:contextualSpacing/>
     </w:pPr>
   </w:style>
+  <w:style w:type="paragraph" w:styleId="Testonotadichiusura">
+    <w:name w:val="endnote text"/>
+    <w:basedOn w:val="Normale"/>
+    <w:link w:val="TestonotadichiusuraCarattere"/>
+    <w:uiPriority w:val="99"/>
+    <w:semiHidden/>
+    <w:unhideWhenUsed/>
+    <w:rsid w:val="002878A4"/>
+  </w:style>
+  <w:style w:type="character" w:customStyle="1" w:styleId="TestonotadichiusuraCarattere">
+    <w:name w:val="Testo nota di chiusura Carattere"/>
+    <w:basedOn w:val="Carpredefinitoparagrafo"/>
+    <w:link w:val="Testonotadichiusura"/>
+    <w:uiPriority w:val="99"/>
+    <w:semiHidden/>
+    <w:rsid w:val="002878A4"/>
+    <w:rPr>
+      <w:rFonts w:ascii="Arial" w:hAnsi="Arial"/>
+      <w:lang w:eastAsia="it-IT"/>
+    </w:rPr>
+  </w:style>
+  <w:style w:type="character" w:styleId="Rimandonotadichiusura">
+    <w:name w:val="endnote reference"/>
+    <w:basedOn w:val="Carpredefinitoparagrafo"/>
+    <w:uiPriority w:val="99"/>
+    <w:semiHidden/>
+    <w:unhideWhenUsed/>
+    <w:rsid w:val="002878A4"/>
+    <w:rPr>
+      <w:vertAlign w:val="superscript"/>
+    </w:rPr>
+  </w:style>
+  <w:style w:type="paragraph" w:styleId="Testonotaapidipagina">
+    <w:name w:val="footnote text"/>
+    <w:basedOn w:val="Normale"/>
+    <w:link w:val="TestonotaapidipaginaCarattere"/>
+    <w:uiPriority w:val="99"/>
+    <w:semiHidden/>
+    <w:unhideWhenUsed/>
+    <w:rsid w:val="002878A4"/>
+  </w:style>
+  <w:style w:type="character" w:customStyle="1" w:styleId="TestonotaapidipaginaCarattere">
+    <w:name w:val="Testo nota a piè di pagina Carattere"/>
+    <w:basedOn w:val="Carpredefinitoparagrafo"/>
+    <w:link w:val="Testonotaapidipagina"/>
+    <w:uiPriority w:val="99"/>
+    <w:semiHidden/>
+    <w:rsid w:val="002878A4"/>
+    <w:rPr>
+      <w:rFonts w:ascii="Arial" w:hAnsi="Arial"/>
+      <w:lang w:eastAsia="it-IT"/>
+    </w:rPr>
+  </w:style>
+  <w:style w:type="character" w:styleId="Rimandonotaapidipagina">
+    <w:name w:val="footnote reference"/>
+    <w:basedOn w:val="Carpredefinitoparagrafo"/>
+    <w:uiPriority w:val="99"/>
+    <w:semiHidden/>
+    <w:unhideWhenUsed/>
+    <w:rsid w:val="002878A4"/>
+    <w:rPr>
+      <w:vertAlign w:val="superscript"/>
+    </w:rPr>
+  </w:style>
 </w:styles>
 </file>
 
@@ -20334,7 +21923,7 @@
 </file>
 
 <file path=customXml/itemProps1.xml><?xml version="1.0" encoding="utf-8"?>
-<ds:datastoreItem xmlns:ds="http://schemas.openxmlformats.org/officeDocument/2006/customXml" ds:itemID="{FBB8E888-59FE-4B0A-B03D-6A6F1CBECCC9}">
+<ds:datastoreItem xmlns:ds="http://schemas.openxmlformats.org/officeDocument/2006/customXml" ds:itemID="{EC50DF72-FA1A-404B-8BCF-C4CAA535F13C}">
   <ds:schemaRefs>
     <ds:schemaRef ds:uri="http://schemas.openxmlformats.org/officeDocument/2006/bibliography"/>
   </ds:schemaRefs>

</xml_diff>